<commit_message>
added skip gram model
</commit_message>
<xml_diff>
--- a/03. NPTEL/Week01/Week01 Assignment.docx
+++ b/03. NPTEL/Week01/Week01 Assignment.docx
@@ -6475,9 +6475,2866 @@
     <w:p>
       <w:pPr>
         <w:rPr>
+          <w:noProof/>
+        </w:rPr>
+      </w:pPr>
+      <w:r>
+        <w:rPr>
           <w:rFonts w:ascii="Ubuntu Medium" w:hAnsi="Ubuntu Medium"/>
         </w:rPr>
-      </w:pPr>
+        <w:lastRenderedPageBreak/>
+        <w:drawing>
+          <wp:inline distT="0" distB="0" distL="0" distR="0" wp14:anchorId="3DE8E0D3" wp14:editId="527300DF">
+            <wp:extent cx="5731510" cy="1649730"/>
+            <wp:effectExtent l="0" t="0" r="2540" b="7620"/>
+            <wp:docPr id="1926051556" name="Picture 1"/>
+            <wp:cNvGraphicFramePr>
+              <a:graphicFrameLocks xmlns:a="http://schemas.openxmlformats.org/drawingml/2006/main" noChangeAspect="1"/>
+            </wp:cNvGraphicFramePr>
+            <a:graphic xmlns:a="http://schemas.openxmlformats.org/drawingml/2006/main">
+              <a:graphicData uri="http://schemas.openxmlformats.org/drawingml/2006/picture">
+                <pic:pic xmlns:pic="http://schemas.openxmlformats.org/drawingml/2006/picture">
+                  <pic:nvPicPr>
+                    <pic:cNvPr id="1926051556" name=""/>
+                    <pic:cNvPicPr/>
+                  </pic:nvPicPr>
+                  <pic:blipFill>
+                    <a:blip r:embed="rId15"/>
+                    <a:stretch>
+                      <a:fillRect/>
+                    </a:stretch>
+                  </pic:blipFill>
+                  <pic:spPr>
+                    <a:xfrm>
+                      <a:off x="0" y="0"/>
+                      <a:ext cx="5731510" cy="1649730"/>
+                    </a:xfrm>
+                    <a:prstGeom prst="rect">
+                      <a:avLst/>
+                    </a:prstGeom>
+                  </pic:spPr>
+                </pic:pic>
+              </a:graphicData>
+            </a:graphic>
+          </wp:inline>
+        </w:drawing>
+      </w:r>
+      <w:r>
+        <w:rPr>
+          <w:noProof/>
+        </w:rPr>
+        <w:t xml:space="preserve"> </w:t>
+      </w:r>
+      <w:r>
+        <w:rPr>
+          <w:rFonts w:ascii="Ubuntu Medium" w:hAnsi="Ubuntu Medium"/>
+        </w:rPr>
+        <w:drawing>
+          <wp:inline distT="0" distB="0" distL="0" distR="0" wp14:anchorId="3311DAFB" wp14:editId="71FC1A3B">
+            <wp:extent cx="5731510" cy="3728720"/>
+            <wp:effectExtent l="0" t="0" r="2540" b="5080"/>
+            <wp:docPr id="1026678771" name="Picture 1"/>
+            <wp:cNvGraphicFramePr>
+              <a:graphicFrameLocks xmlns:a="http://schemas.openxmlformats.org/drawingml/2006/main" noChangeAspect="1"/>
+            </wp:cNvGraphicFramePr>
+            <a:graphic xmlns:a="http://schemas.openxmlformats.org/drawingml/2006/main">
+              <a:graphicData uri="http://schemas.openxmlformats.org/drawingml/2006/picture">
+                <pic:pic xmlns:pic="http://schemas.openxmlformats.org/drawingml/2006/picture">
+                  <pic:nvPicPr>
+                    <pic:cNvPr id="1026678771" name=""/>
+                    <pic:cNvPicPr/>
+                  </pic:nvPicPr>
+                  <pic:blipFill>
+                    <a:blip r:embed="rId16"/>
+                    <a:stretch>
+                      <a:fillRect/>
+                    </a:stretch>
+                  </pic:blipFill>
+                  <pic:spPr>
+                    <a:xfrm>
+                      <a:off x="0" y="0"/>
+                      <a:ext cx="5731510" cy="3728720"/>
+                    </a:xfrm>
+                    <a:prstGeom prst="rect">
+                      <a:avLst/>
+                    </a:prstGeom>
+                  </pic:spPr>
+                </pic:pic>
+              </a:graphicData>
+            </a:graphic>
+          </wp:inline>
+        </w:drawing>
+      </w:r>
+      <w:r>
+        <w:rPr>
+          <w:noProof/>
+        </w:rPr>
+        <w:t xml:space="preserve"> </w:t>
+      </w:r>
+      <w:r>
+        <w:rPr>
+          <w:noProof/>
+        </w:rPr>
+        <w:lastRenderedPageBreak/>
+        <w:drawing>
+          <wp:inline distT="0" distB="0" distL="0" distR="0" wp14:anchorId="6B83F1E3" wp14:editId="0FA66B1F">
+            <wp:extent cx="5731510" cy="3450590"/>
+            <wp:effectExtent l="0" t="0" r="2540" b="0"/>
+            <wp:docPr id="785029771" name="Picture 1"/>
+            <wp:cNvGraphicFramePr>
+              <a:graphicFrameLocks xmlns:a="http://schemas.openxmlformats.org/drawingml/2006/main" noChangeAspect="1"/>
+            </wp:cNvGraphicFramePr>
+            <a:graphic xmlns:a="http://schemas.openxmlformats.org/drawingml/2006/main">
+              <a:graphicData uri="http://schemas.openxmlformats.org/drawingml/2006/picture">
+                <pic:pic xmlns:pic="http://schemas.openxmlformats.org/drawingml/2006/picture">
+                  <pic:nvPicPr>
+                    <pic:cNvPr id="785029771" name=""/>
+                    <pic:cNvPicPr/>
+                  </pic:nvPicPr>
+                  <pic:blipFill>
+                    <a:blip r:embed="rId17"/>
+                    <a:stretch>
+                      <a:fillRect/>
+                    </a:stretch>
+                  </pic:blipFill>
+                  <pic:spPr>
+                    <a:xfrm>
+                      <a:off x="0" y="0"/>
+                      <a:ext cx="5731510" cy="3450590"/>
+                    </a:xfrm>
+                    <a:prstGeom prst="rect">
+                      <a:avLst/>
+                    </a:prstGeom>
+                  </pic:spPr>
+                </pic:pic>
+              </a:graphicData>
+            </a:graphic>
+          </wp:inline>
+        </w:drawing>
+      </w:r>
+      <w:r>
+        <w:rPr>
+          <w:noProof/>
+        </w:rPr>
+        <w:t xml:space="preserve"> </w:t>
+      </w:r>
+      <w:r>
+        <w:rPr>
+          <w:noProof/>
+        </w:rPr>
+        <w:drawing>
+          <wp:inline distT="0" distB="0" distL="0" distR="0" wp14:anchorId="5E0DFC3F" wp14:editId="50FB14C0">
+            <wp:extent cx="5731510" cy="1470660"/>
+            <wp:effectExtent l="0" t="0" r="2540" b="0"/>
+            <wp:docPr id="1460857508" name="Picture 1"/>
+            <wp:cNvGraphicFramePr>
+              <a:graphicFrameLocks xmlns:a="http://schemas.openxmlformats.org/drawingml/2006/main" noChangeAspect="1"/>
+            </wp:cNvGraphicFramePr>
+            <a:graphic xmlns:a="http://schemas.openxmlformats.org/drawingml/2006/main">
+              <a:graphicData uri="http://schemas.openxmlformats.org/drawingml/2006/picture">
+                <pic:pic xmlns:pic="http://schemas.openxmlformats.org/drawingml/2006/picture">
+                  <pic:nvPicPr>
+                    <pic:cNvPr id="1460857508" name=""/>
+                    <pic:cNvPicPr/>
+                  </pic:nvPicPr>
+                  <pic:blipFill>
+                    <a:blip r:embed="rId18"/>
+                    <a:stretch>
+                      <a:fillRect/>
+                    </a:stretch>
+                  </pic:blipFill>
+                  <pic:spPr>
+                    <a:xfrm>
+                      <a:off x="0" y="0"/>
+                      <a:ext cx="5731510" cy="1470660"/>
+                    </a:xfrm>
+                    <a:prstGeom prst="rect">
+                      <a:avLst/>
+                    </a:prstGeom>
+                  </pic:spPr>
+                </pic:pic>
+              </a:graphicData>
+            </a:graphic>
+          </wp:inline>
+        </w:drawing>
+      </w:r>
+      <w:r>
+        <w:rPr>
+          <w:noProof/>
+        </w:rPr>
+        <w:t xml:space="preserve"> </w:t>
+      </w:r>
+      <w:r>
+        <w:rPr>
+          <w:noProof/>
+        </w:rPr>
+        <w:drawing>
+          <wp:inline distT="0" distB="0" distL="0" distR="0" wp14:anchorId="2115E771" wp14:editId="0F9C3B8B">
+            <wp:extent cx="5731510" cy="2402205"/>
+            <wp:effectExtent l="0" t="0" r="2540" b="0"/>
+            <wp:docPr id="2129206216" name="Picture 1"/>
+            <wp:cNvGraphicFramePr>
+              <a:graphicFrameLocks xmlns:a="http://schemas.openxmlformats.org/drawingml/2006/main" noChangeAspect="1"/>
+            </wp:cNvGraphicFramePr>
+            <a:graphic xmlns:a="http://schemas.openxmlformats.org/drawingml/2006/main">
+              <a:graphicData uri="http://schemas.openxmlformats.org/drawingml/2006/picture">
+                <pic:pic xmlns:pic="http://schemas.openxmlformats.org/drawingml/2006/picture">
+                  <pic:nvPicPr>
+                    <pic:cNvPr id="2129206216" name=""/>
+                    <pic:cNvPicPr/>
+                  </pic:nvPicPr>
+                  <pic:blipFill>
+                    <a:blip r:embed="rId19"/>
+                    <a:stretch>
+                      <a:fillRect/>
+                    </a:stretch>
+                  </pic:blipFill>
+                  <pic:spPr>
+                    <a:xfrm>
+                      <a:off x="0" y="0"/>
+                      <a:ext cx="5731510" cy="2402205"/>
+                    </a:xfrm>
+                    <a:prstGeom prst="rect">
+                      <a:avLst/>
+                    </a:prstGeom>
+                  </pic:spPr>
+                </pic:pic>
+              </a:graphicData>
+            </a:graphic>
+          </wp:inline>
+        </w:drawing>
+      </w:r>
+      <w:r>
+        <w:rPr>
+          <w:noProof/>
+        </w:rPr>
+        <w:t xml:space="preserve"> </w:t>
+      </w:r>
+      <w:r>
+        <w:rPr>
+          <w:noProof/>
+        </w:rPr>
+        <w:lastRenderedPageBreak/>
+        <w:drawing>
+          <wp:inline distT="0" distB="0" distL="0" distR="0" wp14:anchorId="58B00E2E" wp14:editId="59F2743F">
+            <wp:extent cx="5731510" cy="1503680"/>
+            <wp:effectExtent l="0" t="0" r="2540" b="1270"/>
+            <wp:docPr id="221776995" name="Picture 1"/>
+            <wp:cNvGraphicFramePr>
+              <a:graphicFrameLocks xmlns:a="http://schemas.openxmlformats.org/drawingml/2006/main" noChangeAspect="1"/>
+            </wp:cNvGraphicFramePr>
+            <a:graphic xmlns:a="http://schemas.openxmlformats.org/drawingml/2006/main">
+              <a:graphicData uri="http://schemas.openxmlformats.org/drawingml/2006/picture">
+                <pic:pic xmlns:pic="http://schemas.openxmlformats.org/drawingml/2006/picture">
+                  <pic:nvPicPr>
+                    <pic:cNvPr id="221776995" name=""/>
+                    <pic:cNvPicPr/>
+                  </pic:nvPicPr>
+                  <pic:blipFill>
+                    <a:blip r:embed="rId20"/>
+                    <a:stretch>
+                      <a:fillRect/>
+                    </a:stretch>
+                  </pic:blipFill>
+                  <pic:spPr>
+                    <a:xfrm>
+                      <a:off x="0" y="0"/>
+                      <a:ext cx="5731510" cy="1503680"/>
+                    </a:xfrm>
+                    <a:prstGeom prst="rect">
+                      <a:avLst/>
+                    </a:prstGeom>
+                  </pic:spPr>
+                </pic:pic>
+              </a:graphicData>
+            </a:graphic>
+          </wp:inline>
+        </w:drawing>
+      </w:r>
+      <w:r>
+        <w:rPr>
+          <w:noProof/>
+        </w:rPr>
+        <w:t xml:space="preserve"> </w:t>
+      </w:r>
+      <w:r>
+        <w:rPr>
+          <w:noProof/>
+        </w:rPr>
+        <w:drawing>
+          <wp:inline distT="0" distB="0" distL="0" distR="0" wp14:anchorId="37BF1634" wp14:editId="37658809">
+            <wp:extent cx="5731510" cy="3472815"/>
+            <wp:effectExtent l="0" t="0" r="2540" b="0"/>
+            <wp:docPr id="849399003" name="Picture 1"/>
+            <wp:cNvGraphicFramePr>
+              <a:graphicFrameLocks xmlns:a="http://schemas.openxmlformats.org/drawingml/2006/main" noChangeAspect="1"/>
+            </wp:cNvGraphicFramePr>
+            <a:graphic xmlns:a="http://schemas.openxmlformats.org/drawingml/2006/main">
+              <a:graphicData uri="http://schemas.openxmlformats.org/drawingml/2006/picture">
+                <pic:pic xmlns:pic="http://schemas.openxmlformats.org/drawingml/2006/picture">
+                  <pic:nvPicPr>
+                    <pic:cNvPr id="849399003" name=""/>
+                    <pic:cNvPicPr/>
+                  </pic:nvPicPr>
+                  <pic:blipFill>
+                    <a:blip r:embed="rId21"/>
+                    <a:stretch>
+                      <a:fillRect/>
+                    </a:stretch>
+                  </pic:blipFill>
+                  <pic:spPr>
+                    <a:xfrm>
+                      <a:off x="0" y="0"/>
+                      <a:ext cx="5731510" cy="3472815"/>
+                    </a:xfrm>
+                    <a:prstGeom prst="rect">
+                      <a:avLst/>
+                    </a:prstGeom>
+                  </pic:spPr>
+                </pic:pic>
+              </a:graphicData>
+            </a:graphic>
+          </wp:inline>
+        </w:drawing>
+      </w:r>
+      <w:r>
+        <w:rPr>
+          <w:noProof/>
+        </w:rPr>
+        <w:t xml:space="preserve"> </w:t>
+      </w:r>
+      <w:r>
+        <w:rPr>
+          <w:noProof/>
+        </w:rPr>
+        <w:drawing>
+          <wp:inline distT="0" distB="0" distL="0" distR="0" wp14:anchorId="79DF6F44" wp14:editId="3144C458">
+            <wp:extent cx="5731510" cy="2703830"/>
+            <wp:effectExtent l="0" t="0" r="2540" b="1270"/>
+            <wp:docPr id="112437498" name="Picture 1"/>
+            <wp:cNvGraphicFramePr>
+              <a:graphicFrameLocks xmlns:a="http://schemas.openxmlformats.org/drawingml/2006/main" noChangeAspect="1"/>
+            </wp:cNvGraphicFramePr>
+            <a:graphic xmlns:a="http://schemas.openxmlformats.org/drawingml/2006/main">
+              <a:graphicData uri="http://schemas.openxmlformats.org/drawingml/2006/picture">
+                <pic:pic xmlns:pic="http://schemas.openxmlformats.org/drawingml/2006/picture">
+                  <pic:nvPicPr>
+                    <pic:cNvPr id="112437498" name=""/>
+                    <pic:cNvPicPr/>
+                  </pic:nvPicPr>
+                  <pic:blipFill>
+                    <a:blip r:embed="rId22"/>
+                    <a:stretch>
+                      <a:fillRect/>
+                    </a:stretch>
+                  </pic:blipFill>
+                  <pic:spPr>
+                    <a:xfrm>
+                      <a:off x="0" y="0"/>
+                      <a:ext cx="5731510" cy="2703830"/>
+                    </a:xfrm>
+                    <a:prstGeom prst="rect">
+                      <a:avLst/>
+                    </a:prstGeom>
+                  </pic:spPr>
+                </pic:pic>
+              </a:graphicData>
+            </a:graphic>
+          </wp:inline>
+        </w:drawing>
+      </w:r>
+      <w:r>
+        <w:rPr>
+          <w:noProof/>
+        </w:rPr>
+        <w:t xml:space="preserve"> </w:t>
+      </w:r>
+      <w:r>
+        <w:rPr>
+          <w:noProof/>
+        </w:rPr>
+        <w:lastRenderedPageBreak/>
+        <w:drawing>
+          <wp:inline distT="0" distB="0" distL="0" distR="0" wp14:anchorId="7C47AC24" wp14:editId="359C417E">
+            <wp:extent cx="5731510" cy="3938270"/>
+            <wp:effectExtent l="0" t="0" r="2540" b="5080"/>
+            <wp:docPr id="1009091991" name="Picture 1"/>
+            <wp:cNvGraphicFramePr>
+              <a:graphicFrameLocks xmlns:a="http://schemas.openxmlformats.org/drawingml/2006/main" noChangeAspect="1"/>
+            </wp:cNvGraphicFramePr>
+            <a:graphic xmlns:a="http://schemas.openxmlformats.org/drawingml/2006/main">
+              <a:graphicData uri="http://schemas.openxmlformats.org/drawingml/2006/picture">
+                <pic:pic xmlns:pic="http://schemas.openxmlformats.org/drawingml/2006/picture">
+                  <pic:nvPicPr>
+                    <pic:cNvPr id="1009091991" name=""/>
+                    <pic:cNvPicPr/>
+                  </pic:nvPicPr>
+                  <pic:blipFill>
+                    <a:blip r:embed="rId23"/>
+                    <a:stretch>
+                      <a:fillRect/>
+                    </a:stretch>
+                  </pic:blipFill>
+                  <pic:spPr>
+                    <a:xfrm>
+                      <a:off x="0" y="0"/>
+                      <a:ext cx="5731510" cy="3938270"/>
+                    </a:xfrm>
+                    <a:prstGeom prst="rect">
+                      <a:avLst/>
+                    </a:prstGeom>
+                  </pic:spPr>
+                </pic:pic>
+              </a:graphicData>
+            </a:graphic>
+          </wp:inline>
+        </w:drawing>
+      </w:r>
+      <w:r>
+        <w:rPr>
+          <w:noProof/>
+        </w:rPr>
+        <w:t xml:space="preserve"> </w:t>
+      </w:r>
+      <w:r>
+        <w:rPr>
+          <w:noProof/>
+        </w:rPr>
+        <w:drawing>
+          <wp:inline distT="0" distB="0" distL="0" distR="0" wp14:anchorId="69FD6AD3" wp14:editId="39F809A1">
+            <wp:extent cx="5220429" cy="1028844"/>
+            <wp:effectExtent l="0" t="0" r="0" b="0"/>
+            <wp:docPr id="942110343" name="Picture 1"/>
+            <wp:cNvGraphicFramePr>
+              <a:graphicFrameLocks xmlns:a="http://schemas.openxmlformats.org/drawingml/2006/main" noChangeAspect="1"/>
+            </wp:cNvGraphicFramePr>
+            <a:graphic xmlns:a="http://schemas.openxmlformats.org/drawingml/2006/main">
+              <a:graphicData uri="http://schemas.openxmlformats.org/drawingml/2006/picture">
+                <pic:pic xmlns:pic="http://schemas.openxmlformats.org/drawingml/2006/picture">
+                  <pic:nvPicPr>
+                    <pic:cNvPr id="942110343" name=""/>
+                    <pic:cNvPicPr/>
+                  </pic:nvPicPr>
+                  <pic:blipFill>
+                    <a:blip r:embed="rId24"/>
+                    <a:stretch>
+                      <a:fillRect/>
+                    </a:stretch>
+                  </pic:blipFill>
+                  <pic:spPr>
+                    <a:xfrm>
+                      <a:off x="0" y="0"/>
+                      <a:ext cx="5220429" cy="1028844"/>
+                    </a:xfrm>
+                    <a:prstGeom prst="rect">
+                      <a:avLst/>
+                    </a:prstGeom>
+                  </pic:spPr>
+                </pic:pic>
+              </a:graphicData>
+            </a:graphic>
+          </wp:inline>
+        </w:drawing>
+      </w:r>
+      <w:r>
+        <w:rPr>
+          <w:noProof/>
+        </w:rPr>
+        <w:t xml:space="preserve"> </w:t>
+      </w:r>
+      <w:r>
+        <w:rPr>
+          <w:noProof/>
+        </w:rPr>
+        <w:drawing>
+          <wp:inline distT="0" distB="0" distL="0" distR="0" wp14:anchorId="7FEE56A8" wp14:editId="1548ECD9">
+            <wp:extent cx="5731510" cy="3706495"/>
+            <wp:effectExtent l="0" t="0" r="2540" b="8255"/>
+            <wp:docPr id="834015140" name="Picture 1"/>
+            <wp:cNvGraphicFramePr>
+              <a:graphicFrameLocks xmlns:a="http://schemas.openxmlformats.org/drawingml/2006/main" noChangeAspect="1"/>
+            </wp:cNvGraphicFramePr>
+            <a:graphic xmlns:a="http://schemas.openxmlformats.org/drawingml/2006/main">
+              <a:graphicData uri="http://schemas.openxmlformats.org/drawingml/2006/picture">
+                <pic:pic xmlns:pic="http://schemas.openxmlformats.org/drawingml/2006/picture">
+                  <pic:nvPicPr>
+                    <pic:cNvPr id="834015140" name=""/>
+                    <pic:cNvPicPr/>
+                  </pic:nvPicPr>
+                  <pic:blipFill>
+                    <a:blip r:embed="rId25"/>
+                    <a:stretch>
+                      <a:fillRect/>
+                    </a:stretch>
+                  </pic:blipFill>
+                  <pic:spPr>
+                    <a:xfrm>
+                      <a:off x="0" y="0"/>
+                      <a:ext cx="5731510" cy="3706495"/>
+                    </a:xfrm>
+                    <a:prstGeom prst="rect">
+                      <a:avLst/>
+                    </a:prstGeom>
+                  </pic:spPr>
+                </pic:pic>
+              </a:graphicData>
+            </a:graphic>
+          </wp:inline>
+        </w:drawing>
+      </w:r>
+      <w:r>
+        <w:rPr>
+          <w:noProof/>
+        </w:rPr>
+        <w:t xml:space="preserve"> </w:t>
+      </w:r>
+      <w:r>
+        <w:rPr>
+          <w:noProof/>
+        </w:rPr>
+        <w:lastRenderedPageBreak/>
+        <w:drawing>
+          <wp:inline distT="0" distB="0" distL="0" distR="0" wp14:anchorId="41864BB0" wp14:editId="3ABF5B58">
+            <wp:extent cx="5731510" cy="3556635"/>
+            <wp:effectExtent l="0" t="0" r="2540" b="5715"/>
+            <wp:docPr id="277056368" name="Picture 1"/>
+            <wp:cNvGraphicFramePr>
+              <a:graphicFrameLocks xmlns:a="http://schemas.openxmlformats.org/drawingml/2006/main" noChangeAspect="1"/>
+            </wp:cNvGraphicFramePr>
+            <a:graphic xmlns:a="http://schemas.openxmlformats.org/drawingml/2006/main">
+              <a:graphicData uri="http://schemas.openxmlformats.org/drawingml/2006/picture">
+                <pic:pic xmlns:pic="http://schemas.openxmlformats.org/drawingml/2006/picture">
+                  <pic:nvPicPr>
+                    <pic:cNvPr id="277056368" name=""/>
+                    <pic:cNvPicPr/>
+                  </pic:nvPicPr>
+                  <pic:blipFill>
+                    <a:blip r:embed="rId26"/>
+                    <a:stretch>
+                      <a:fillRect/>
+                    </a:stretch>
+                  </pic:blipFill>
+                  <pic:spPr>
+                    <a:xfrm>
+                      <a:off x="0" y="0"/>
+                      <a:ext cx="5731510" cy="3556635"/>
+                    </a:xfrm>
+                    <a:prstGeom prst="rect">
+                      <a:avLst/>
+                    </a:prstGeom>
+                  </pic:spPr>
+                </pic:pic>
+              </a:graphicData>
+            </a:graphic>
+          </wp:inline>
+        </w:drawing>
+      </w:r>
+      <w:r>
+        <w:rPr>
+          <w:noProof/>
+        </w:rPr>
+        <w:t xml:space="preserve"> </w:t>
+      </w:r>
+      <w:r>
+        <w:rPr>
+          <w:noProof/>
+        </w:rPr>
+        <w:drawing>
+          <wp:inline distT="0" distB="0" distL="0" distR="0" wp14:anchorId="1D27EE9C" wp14:editId="3554018B">
+            <wp:extent cx="5731510" cy="2982595"/>
+            <wp:effectExtent l="0" t="0" r="2540" b="8255"/>
+            <wp:docPr id="1928039194" name="Picture 1"/>
+            <wp:cNvGraphicFramePr>
+              <a:graphicFrameLocks xmlns:a="http://schemas.openxmlformats.org/drawingml/2006/main" noChangeAspect="1"/>
+            </wp:cNvGraphicFramePr>
+            <a:graphic xmlns:a="http://schemas.openxmlformats.org/drawingml/2006/main">
+              <a:graphicData uri="http://schemas.openxmlformats.org/drawingml/2006/picture">
+                <pic:pic xmlns:pic="http://schemas.openxmlformats.org/drawingml/2006/picture">
+                  <pic:nvPicPr>
+                    <pic:cNvPr id="1928039194" name=""/>
+                    <pic:cNvPicPr/>
+                  </pic:nvPicPr>
+                  <pic:blipFill>
+                    <a:blip r:embed="rId27"/>
+                    <a:stretch>
+                      <a:fillRect/>
+                    </a:stretch>
+                  </pic:blipFill>
+                  <pic:spPr>
+                    <a:xfrm>
+                      <a:off x="0" y="0"/>
+                      <a:ext cx="5731510" cy="2982595"/>
+                    </a:xfrm>
+                    <a:prstGeom prst="rect">
+                      <a:avLst/>
+                    </a:prstGeom>
+                  </pic:spPr>
+                </pic:pic>
+              </a:graphicData>
+            </a:graphic>
+          </wp:inline>
+        </w:drawing>
+      </w:r>
+      <w:r>
+        <w:rPr>
+          <w:noProof/>
+        </w:rPr>
+        <w:t xml:space="preserve"> </w:t>
+      </w:r>
+      <w:r>
+        <w:rPr>
+          <w:noProof/>
+        </w:rPr>
+        <w:lastRenderedPageBreak/>
+        <w:drawing>
+          <wp:inline distT="0" distB="0" distL="0" distR="0" wp14:anchorId="37D2EF0F" wp14:editId="2427A5A8">
+            <wp:extent cx="5731510" cy="3665855"/>
+            <wp:effectExtent l="0" t="0" r="2540" b="0"/>
+            <wp:docPr id="864809396" name="Picture 1"/>
+            <wp:cNvGraphicFramePr>
+              <a:graphicFrameLocks xmlns:a="http://schemas.openxmlformats.org/drawingml/2006/main" noChangeAspect="1"/>
+            </wp:cNvGraphicFramePr>
+            <a:graphic xmlns:a="http://schemas.openxmlformats.org/drawingml/2006/main">
+              <a:graphicData uri="http://schemas.openxmlformats.org/drawingml/2006/picture">
+                <pic:pic xmlns:pic="http://schemas.openxmlformats.org/drawingml/2006/picture">
+                  <pic:nvPicPr>
+                    <pic:cNvPr id="864809396" name=""/>
+                    <pic:cNvPicPr/>
+                  </pic:nvPicPr>
+                  <pic:blipFill>
+                    <a:blip r:embed="rId28"/>
+                    <a:stretch>
+                      <a:fillRect/>
+                    </a:stretch>
+                  </pic:blipFill>
+                  <pic:spPr>
+                    <a:xfrm>
+                      <a:off x="0" y="0"/>
+                      <a:ext cx="5731510" cy="3665855"/>
+                    </a:xfrm>
+                    <a:prstGeom prst="rect">
+                      <a:avLst/>
+                    </a:prstGeom>
+                  </pic:spPr>
+                </pic:pic>
+              </a:graphicData>
+            </a:graphic>
+          </wp:inline>
+        </w:drawing>
+      </w:r>
+      <w:r>
+        <w:rPr>
+          <w:noProof/>
+        </w:rPr>
+        <w:t xml:space="preserve"> </w:t>
+      </w:r>
+      <w:r>
+        <w:rPr>
+          <w:noProof/>
+        </w:rPr>
+        <w:drawing>
+          <wp:inline distT="0" distB="0" distL="0" distR="0" wp14:anchorId="0462368A" wp14:editId="7786D37F">
+            <wp:extent cx="5731510" cy="4870450"/>
+            <wp:effectExtent l="0" t="0" r="2540" b="6350"/>
+            <wp:docPr id="594328689" name="Picture 1"/>
+            <wp:cNvGraphicFramePr>
+              <a:graphicFrameLocks xmlns:a="http://schemas.openxmlformats.org/drawingml/2006/main" noChangeAspect="1"/>
+            </wp:cNvGraphicFramePr>
+            <a:graphic xmlns:a="http://schemas.openxmlformats.org/drawingml/2006/main">
+              <a:graphicData uri="http://schemas.openxmlformats.org/drawingml/2006/picture">
+                <pic:pic xmlns:pic="http://schemas.openxmlformats.org/drawingml/2006/picture">
+                  <pic:nvPicPr>
+                    <pic:cNvPr id="594328689" name=""/>
+                    <pic:cNvPicPr/>
+                  </pic:nvPicPr>
+                  <pic:blipFill>
+                    <a:blip r:embed="rId29"/>
+                    <a:stretch>
+                      <a:fillRect/>
+                    </a:stretch>
+                  </pic:blipFill>
+                  <pic:spPr>
+                    <a:xfrm>
+                      <a:off x="0" y="0"/>
+                      <a:ext cx="5731510" cy="4870450"/>
+                    </a:xfrm>
+                    <a:prstGeom prst="rect">
+                      <a:avLst/>
+                    </a:prstGeom>
+                  </pic:spPr>
+                </pic:pic>
+              </a:graphicData>
+            </a:graphic>
+          </wp:inline>
+        </w:drawing>
+      </w:r>
+      <w:r>
+        <w:rPr>
+          <w:noProof/>
+        </w:rPr>
+        <w:t xml:space="preserve"> </w:t>
+      </w:r>
+      <w:r>
+        <w:rPr>
+          <w:noProof/>
+        </w:rPr>
+        <w:lastRenderedPageBreak/>
+        <w:drawing>
+          <wp:inline distT="0" distB="0" distL="0" distR="0" wp14:anchorId="1121447E" wp14:editId="241D965D">
+            <wp:extent cx="5731510" cy="3569335"/>
+            <wp:effectExtent l="0" t="0" r="2540" b="0"/>
+            <wp:docPr id="1948670882" name="Picture 1"/>
+            <wp:cNvGraphicFramePr>
+              <a:graphicFrameLocks xmlns:a="http://schemas.openxmlformats.org/drawingml/2006/main" noChangeAspect="1"/>
+            </wp:cNvGraphicFramePr>
+            <a:graphic xmlns:a="http://schemas.openxmlformats.org/drawingml/2006/main">
+              <a:graphicData uri="http://schemas.openxmlformats.org/drawingml/2006/picture">
+                <pic:pic xmlns:pic="http://schemas.openxmlformats.org/drawingml/2006/picture">
+                  <pic:nvPicPr>
+                    <pic:cNvPr id="1948670882" name=""/>
+                    <pic:cNvPicPr/>
+                  </pic:nvPicPr>
+                  <pic:blipFill>
+                    <a:blip r:embed="rId30"/>
+                    <a:stretch>
+                      <a:fillRect/>
+                    </a:stretch>
+                  </pic:blipFill>
+                  <pic:spPr>
+                    <a:xfrm>
+                      <a:off x="0" y="0"/>
+                      <a:ext cx="5731510" cy="3569335"/>
+                    </a:xfrm>
+                    <a:prstGeom prst="rect">
+                      <a:avLst/>
+                    </a:prstGeom>
+                  </pic:spPr>
+                </pic:pic>
+              </a:graphicData>
+            </a:graphic>
+          </wp:inline>
+        </w:drawing>
+      </w:r>
+    </w:p>
+    <w:p>
+      <w:pPr>
+        <w:rPr>
+          <w:noProof/>
+        </w:rPr>
+      </w:pPr>
+    </w:p>
+    <w:p>
+      <w:pPr>
+        <w:shd w:val="clear" w:color="auto" w:fill="F9F9F9"/>
+        <w:spacing w:after="0" w:line="240" w:lineRule="auto"/>
+        <w:rPr>
+          <w:rFonts w:ascii="Times New Roman" w:eastAsia="Times New Roman" w:hAnsi="Times New Roman" w:cs="Times New Roman"/>
+          <w:b/>
+          <w:bCs/>
+          <w:color w:val="333333"/>
+          <w:kern w:val="0"/>
+          <w:sz w:val="24"/>
+          <w:szCs w:val="24"/>
+          <w:lang w:eastAsia="en-IN"/>
+          <w14:ligatures w14:val="none"/>
+        </w:rPr>
+      </w:pPr>
+      <w:r>
+        <w:rPr>
+          <w:rFonts w:ascii="Helvetica" w:eastAsia="Times New Roman" w:hAnsi="Helvetica" w:cs="Times New Roman"/>
+          <w:b/>
+          <w:bCs/>
+          <w:i/>
+          <w:iCs/>
+          <w:color w:val="333333"/>
+          <w:kern w:val="0"/>
+          <w:sz w:val="19"/>
+          <w:szCs w:val="19"/>
+          <w:lang w:eastAsia="en-IN"/>
+          <w14:ligatures w14:val="none"/>
+        </w:rPr>
+        <w:br/>
+      </w:r>
+      <w:r>
+        <w:rPr>
+          <w:rFonts w:ascii="Times New Roman" w:eastAsia="Times New Roman" w:hAnsi="Times New Roman" w:cs="Times New Roman"/>
+          <w:b/>
+          <w:bCs/>
+          <w:i/>
+          <w:iCs/>
+          <w:color w:val="333333"/>
+          <w:kern w:val="0"/>
+          <w:sz w:val="24"/>
+          <w:szCs w:val="24"/>
+          <w:lang w:eastAsia="en-IN"/>
+          <w14:ligatures w14:val="none"/>
+        </w:rPr>
+        <w:t>1 point</w:t>
+      </w:r>
+    </w:p>
+    <w:p>
+      <w:pPr>
+        <w:shd w:val="clear" w:color="auto" w:fill="F9F9F9"/>
+        <w:spacing w:after="150" w:line="240" w:lineRule="auto"/>
+        <w:rPr>
+          <w:rFonts w:ascii="Times New Roman" w:eastAsia="Times New Roman" w:hAnsi="Times New Roman" w:cs="Times New Roman"/>
+          <w:color w:val="333333"/>
+          <w:kern w:val="0"/>
+          <w:sz w:val="24"/>
+          <w:szCs w:val="24"/>
+          <w:lang w:eastAsia="en-IN"/>
+          <w14:ligatures w14:val="none"/>
+        </w:rPr>
+      </w:pPr>
+      <w:r>
+        <w:rPr>
+          <w:rFonts w:ascii="Times New Roman" w:eastAsia="Times New Roman" w:hAnsi="Times New Roman" w:cs="Times New Roman"/>
+          <w:color w:val="333333"/>
+          <w:kern w:val="0"/>
+          <w:sz w:val="24"/>
+          <w:szCs w:val="24"/>
+          <w:lang w:eastAsia="en-IN"/>
+          <w14:ligatures w14:val="none"/>
+        </w:rPr>
+        <w:t>Which Boolean function with two inputs </w:t>
+      </w:r>
+      <w:r>
+        <w:rPr>
+          <w:rFonts w:ascii="Times New Roman" w:eastAsia="Times New Roman" w:hAnsi="Times New Roman" w:cs="Times New Roman"/>
+          <w:color w:val="333333"/>
+          <w:kern w:val="0"/>
+          <w:sz w:val="32"/>
+          <w:szCs w:val="32"/>
+          <w:bdr w:val="none" w:sz="0" w:space="0" w:color="auto" w:frame="1"/>
+          <w:lang w:eastAsia="en-IN"/>
+          <w14:ligatures w14:val="none"/>
+        </w:rPr>
+        <w:t>x1</w:t>
+      </w:r>
+      <w:r>
+        <w:rPr>
+          <w:rFonts w:ascii="Times New Roman" w:eastAsia="Times New Roman" w:hAnsi="Times New Roman" w:cs="Times New Roman"/>
+          <w:color w:val="333333"/>
+          <w:kern w:val="0"/>
+          <w:sz w:val="24"/>
+          <w:szCs w:val="24"/>
+          <w:lang w:eastAsia="en-IN"/>
+          <w14:ligatures w14:val="none"/>
+        </w:rPr>
+        <w:t> and </w:t>
+      </w:r>
+      <w:r>
+        <w:rPr>
+          <w:rFonts w:ascii="Times New Roman" w:eastAsia="Times New Roman" w:hAnsi="Times New Roman" w:cs="Times New Roman"/>
+          <w:color w:val="333333"/>
+          <w:kern w:val="0"/>
+          <w:sz w:val="32"/>
+          <w:szCs w:val="32"/>
+          <w:bdr w:val="none" w:sz="0" w:space="0" w:color="auto" w:frame="1"/>
+          <w:lang w:eastAsia="en-IN"/>
+          <w14:ligatures w14:val="none"/>
+        </w:rPr>
+        <w:t>x2</w:t>
+      </w:r>
+      <w:r>
+        <w:rPr>
+          <w:rFonts w:ascii="Times New Roman" w:eastAsia="Times New Roman" w:hAnsi="Times New Roman" w:cs="Times New Roman"/>
+          <w:color w:val="333333"/>
+          <w:kern w:val="0"/>
+          <w:sz w:val="24"/>
+          <w:szCs w:val="24"/>
+          <w:lang w:eastAsia="en-IN"/>
+          <w14:ligatures w14:val="none"/>
+        </w:rPr>
+        <w:t> is represented by the following decision boundary? (Points on boundary or right of the decision boundary to be classified 1)</w:t>
+      </w:r>
+    </w:p>
+    <w:p>
+      <w:pPr>
+        <w:rPr>
+          <w:rFonts w:ascii="Times New Roman" w:hAnsi="Times New Roman" w:cs="Times New Roman"/>
+          <w:sz w:val="28"/>
+          <w:szCs w:val="28"/>
+        </w:rPr>
+      </w:pPr>
+      <w:r>
+        <w:rPr>
+          <w:rFonts w:ascii="Times New Roman" w:hAnsi="Times New Roman" w:cs="Times New Roman"/>
+          <w:sz w:val="28"/>
+          <w:szCs w:val="28"/>
+        </w:rPr>
+        <w:drawing>
+          <wp:inline distT="0" distB="0" distL="0" distR="0" wp14:anchorId="13D5BA94" wp14:editId="105004CF">
+            <wp:extent cx="5731510" cy="1788795"/>
+            <wp:effectExtent l="0" t="0" r="2540" b="1905"/>
+            <wp:docPr id="2066511791" name="Picture 1"/>
+            <wp:cNvGraphicFramePr>
+              <a:graphicFrameLocks xmlns:a="http://schemas.openxmlformats.org/drawingml/2006/main" noChangeAspect="1"/>
+            </wp:cNvGraphicFramePr>
+            <a:graphic xmlns:a="http://schemas.openxmlformats.org/drawingml/2006/main">
+              <a:graphicData uri="http://schemas.openxmlformats.org/drawingml/2006/picture">
+                <pic:pic xmlns:pic="http://schemas.openxmlformats.org/drawingml/2006/picture">
+                  <pic:nvPicPr>
+                    <pic:cNvPr id="2066511791" name=""/>
+                    <pic:cNvPicPr/>
+                  </pic:nvPicPr>
+                  <pic:blipFill>
+                    <a:blip r:embed="rId31"/>
+                    <a:stretch>
+                      <a:fillRect/>
+                    </a:stretch>
+                  </pic:blipFill>
+                  <pic:spPr>
+                    <a:xfrm>
+                      <a:off x="0" y="0"/>
+                      <a:ext cx="5731510" cy="1788795"/>
+                    </a:xfrm>
+                    <a:prstGeom prst="rect">
+                      <a:avLst/>
+                    </a:prstGeom>
+                  </pic:spPr>
+                </pic:pic>
+              </a:graphicData>
+            </a:graphic>
+          </wp:inline>
+        </w:drawing>
+      </w:r>
+    </w:p>
+    <w:p>
+      <w:pPr>
+        <w:rPr>
+          <w:rFonts w:ascii="Times New Roman" w:hAnsi="Times New Roman" w:cs="Times New Roman"/>
+          <w:sz w:val="28"/>
+          <w:szCs w:val="28"/>
+        </w:rPr>
+      </w:pPr>
+      <w:r>
+        <w:rPr>
+          <w:rFonts w:ascii="Times New Roman" w:hAnsi="Times New Roman" w:cs="Times New Roman"/>
+          <w:sz w:val="28"/>
+          <w:szCs w:val="28"/>
+        </w:rPr>
+        <w:t>A</w:t>
+      </w:r>
+      <w:r>
+        <w:rPr>
+          <w:rFonts w:ascii="Times New Roman" w:hAnsi="Times New Roman" w:cs="Times New Roman"/>
+          <w:sz w:val="28"/>
+          <w:szCs w:val="28"/>
+        </w:rPr>
+        <w:t>ND</w:t>
+      </w:r>
+    </w:p>
+    <w:p>
+      <w:pPr>
+        <w:rPr>
+          <w:rFonts w:ascii="Times New Roman" w:hAnsi="Times New Roman" w:cs="Times New Roman"/>
+          <w:sz w:val="28"/>
+          <w:szCs w:val="28"/>
+        </w:rPr>
+      </w:pPr>
+      <w:r>
+        <w:rPr>
+          <w:rFonts w:ascii="Times New Roman" w:hAnsi="Times New Roman" w:cs="Times New Roman"/>
+          <w:sz w:val="28"/>
+          <w:szCs w:val="28"/>
+        </w:rPr>
+        <w:t> OR</w:t>
+      </w:r>
+    </w:p>
+    <w:p>
+      <w:pPr>
+        <w:rPr>
+          <w:rFonts w:ascii="Times New Roman" w:hAnsi="Times New Roman" w:cs="Times New Roman"/>
+          <w:sz w:val="28"/>
+          <w:szCs w:val="28"/>
+        </w:rPr>
+      </w:pPr>
+      <w:r>
+        <w:rPr>
+          <w:rFonts w:ascii="Times New Roman" w:hAnsi="Times New Roman" w:cs="Times New Roman"/>
+          <w:sz w:val="28"/>
+          <w:szCs w:val="28"/>
+        </w:rPr>
+        <w:t> XOR</w:t>
+      </w:r>
+    </w:p>
+    <w:p>
+      <w:pPr>
+        <w:rPr>
+          <w:rFonts w:ascii="Times New Roman" w:hAnsi="Times New Roman" w:cs="Times New Roman"/>
+          <w:sz w:val="28"/>
+          <w:szCs w:val="28"/>
+        </w:rPr>
+      </w:pPr>
+      <w:r>
+        <w:rPr>
+          <w:rFonts w:ascii="Times New Roman" w:hAnsi="Times New Roman" w:cs="Times New Roman"/>
+          <w:sz w:val="28"/>
+          <w:szCs w:val="28"/>
+        </w:rPr>
+        <w:t> NAND</w:t>
+      </w:r>
+    </w:p>
+    <w:p>
+      <w:pPr>
+        <w:rPr>
+          <w:rFonts w:ascii="Times New Roman" w:hAnsi="Times New Roman" w:cs="Times New Roman"/>
+          <w:sz w:val="28"/>
+          <w:szCs w:val="28"/>
+        </w:rPr>
+      </w:pPr>
+      <w:r>
+        <w:rPr>
+          <w:rFonts w:ascii="Times New Roman" w:hAnsi="Times New Roman" w:cs="Times New Roman"/>
+          <w:sz w:val="28"/>
+          <w:szCs w:val="28"/>
+        </w:rPr>
+        <w:t>Yes, the answer is correct.</w:t>
+      </w:r>
+      <w:r>
+        <w:rPr>
+          <w:rFonts w:ascii="Times New Roman" w:hAnsi="Times New Roman" w:cs="Times New Roman"/>
+          <w:sz w:val="28"/>
+          <w:szCs w:val="28"/>
+        </w:rPr>
+        <w:br/>
+        <w:t>Score: 1</w:t>
+      </w:r>
+    </w:p>
+    <w:p>
+      <w:pPr>
+        <w:rPr>
+          <w:rFonts w:ascii="Times New Roman" w:hAnsi="Times New Roman" w:cs="Times New Roman"/>
+          <w:sz w:val="28"/>
+          <w:szCs w:val="28"/>
+        </w:rPr>
+      </w:pPr>
+      <w:r>
+        <w:rPr>
+          <w:rFonts w:ascii="Times New Roman" w:hAnsi="Times New Roman" w:cs="Times New Roman"/>
+          <w:sz w:val="28"/>
+          <w:szCs w:val="28"/>
+        </w:rPr>
+        <w:t>Accepted Answers:</w:t>
+      </w:r>
+    </w:p>
+    <w:p>
+      <w:pPr>
+        <w:rPr>
+          <w:rFonts w:ascii="Times New Roman" w:hAnsi="Times New Roman" w:cs="Times New Roman"/>
+          <w:i/>
+          <w:iCs/>
+          <w:sz w:val="28"/>
+          <w:szCs w:val="28"/>
+        </w:rPr>
+      </w:pPr>
+      <w:r>
+        <w:rPr>
+          <w:rFonts w:ascii="Times New Roman" w:hAnsi="Times New Roman" w:cs="Times New Roman"/>
+          <w:i/>
+          <w:iCs/>
+          <w:sz w:val="28"/>
+          <w:szCs w:val="28"/>
+        </w:rPr>
+        <w:lastRenderedPageBreak/>
+        <w:t>OR</w:t>
+      </w:r>
+    </w:p>
+    <w:p>
+      <w:pPr>
+        <w:rPr>
+          <w:noProof/>
+        </w:rPr>
+      </w:pPr>
+      <w:r>
+        <w:rPr>
+          <w:rFonts w:ascii="Times New Roman" w:hAnsi="Times New Roman" w:cs="Times New Roman"/>
+          <w:sz w:val="28"/>
+          <w:szCs w:val="28"/>
+        </w:rPr>
+        <w:drawing>
+          <wp:inline distT="0" distB="0" distL="0" distR="0" wp14:anchorId="79CCA802" wp14:editId="12D37E60">
+            <wp:extent cx="5731510" cy="4490085"/>
+            <wp:effectExtent l="0" t="0" r="2540" b="5715"/>
+            <wp:docPr id="577230101" name="Picture 1"/>
+            <wp:cNvGraphicFramePr>
+              <a:graphicFrameLocks xmlns:a="http://schemas.openxmlformats.org/drawingml/2006/main" noChangeAspect="1"/>
+            </wp:cNvGraphicFramePr>
+            <a:graphic xmlns:a="http://schemas.openxmlformats.org/drawingml/2006/main">
+              <a:graphicData uri="http://schemas.openxmlformats.org/drawingml/2006/picture">
+                <pic:pic xmlns:pic="http://schemas.openxmlformats.org/drawingml/2006/picture">
+                  <pic:nvPicPr>
+                    <pic:cNvPr id="577230101" name=""/>
+                    <pic:cNvPicPr/>
+                  </pic:nvPicPr>
+                  <pic:blipFill>
+                    <a:blip r:embed="rId32"/>
+                    <a:stretch>
+                      <a:fillRect/>
+                    </a:stretch>
+                  </pic:blipFill>
+                  <pic:spPr>
+                    <a:xfrm>
+                      <a:off x="0" y="0"/>
+                      <a:ext cx="5731510" cy="4490085"/>
+                    </a:xfrm>
+                    <a:prstGeom prst="rect">
+                      <a:avLst/>
+                    </a:prstGeom>
+                  </pic:spPr>
+                </pic:pic>
+              </a:graphicData>
+            </a:graphic>
+          </wp:inline>
+        </w:drawing>
+      </w:r>
+      <w:r>
+        <w:rPr>
+          <w:noProof/>
+        </w:rPr>
+        <w:t xml:space="preserve"> </w:t>
+      </w:r>
+      <w:r>
+        <w:rPr>
+          <w:rFonts w:ascii="Times New Roman" w:hAnsi="Times New Roman" w:cs="Times New Roman"/>
+          <w:sz w:val="28"/>
+          <w:szCs w:val="28"/>
+        </w:rPr>
+        <w:drawing>
+          <wp:inline distT="0" distB="0" distL="0" distR="0" wp14:anchorId="709FF52A" wp14:editId="69F4FAC4">
+            <wp:extent cx="5731510" cy="2272665"/>
+            <wp:effectExtent l="0" t="0" r="2540" b="0"/>
+            <wp:docPr id="2138059549" name="Picture 1"/>
+            <wp:cNvGraphicFramePr>
+              <a:graphicFrameLocks xmlns:a="http://schemas.openxmlformats.org/drawingml/2006/main" noChangeAspect="1"/>
+            </wp:cNvGraphicFramePr>
+            <a:graphic xmlns:a="http://schemas.openxmlformats.org/drawingml/2006/main">
+              <a:graphicData uri="http://schemas.openxmlformats.org/drawingml/2006/picture">
+                <pic:pic xmlns:pic="http://schemas.openxmlformats.org/drawingml/2006/picture">
+                  <pic:nvPicPr>
+                    <pic:cNvPr id="2138059549" name=""/>
+                    <pic:cNvPicPr/>
+                  </pic:nvPicPr>
+                  <pic:blipFill>
+                    <a:blip r:embed="rId33"/>
+                    <a:stretch>
+                      <a:fillRect/>
+                    </a:stretch>
+                  </pic:blipFill>
+                  <pic:spPr>
+                    <a:xfrm>
+                      <a:off x="0" y="0"/>
+                      <a:ext cx="5731510" cy="2272665"/>
+                    </a:xfrm>
+                    <a:prstGeom prst="rect">
+                      <a:avLst/>
+                    </a:prstGeom>
+                  </pic:spPr>
+                </pic:pic>
+              </a:graphicData>
+            </a:graphic>
+          </wp:inline>
+        </w:drawing>
+      </w:r>
+    </w:p>
+    <w:p>
+      <w:pPr>
+        <w:rPr>
+          <w:noProof/>
+        </w:rPr>
+      </w:pPr>
+    </w:p>
+    <w:p>
+      <w:pPr>
+        <w:rPr>
+          <w:rFonts w:ascii="Times New Roman" w:hAnsi="Times New Roman" w:cs="Times New Roman"/>
+          <w:sz w:val="28"/>
+          <w:szCs w:val="28"/>
+        </w:rPr>
+      </w:pPr>
+      <w:r>
+        <w:rPr>
+          <w:rFonts w:ascii="Times New Roman" w:hAnsi="Times New Roman" w:cs="Times New Roman"/>
+          <w:sz w:val="28"/>
+          <w:szCs w:val="28"/>
+        </w:rPr>
+        <w:lastRenderedPageBreak/>
+        <w:drawing>
+          <wp:inline distT="0" distB="0" distL="0" distR="0" wp14:anchorId="32D4AA44" wp14:editId="2394CF2B">
+            <wp:extent cx="5372850" cy="4486901"/>
+            <wp:effectExtent l="0" t="0" r="0" b="9525"/>
+            <wp:docPr id="1196325601" name="Picture 1"/>
+            <wp:cNvGraphicFramePr>
+              <a:graphicFrameLocks xmlns:a="http://schemas.openxmlformats.org/drawingml/2006/main" noChangeAspect="1"/>
+            </wp:cNvGraphicFramePr>
+            <a:graphic xmlns:a="http://schemas.openxmlformats.org/drawingml/2006/main">
+              <a:graphicData uri="http://schemas.openxmlformats.org/drawingml/2006/picture">
+                <pic:pic xmlns:pic="http://schemas.openxmlformats.org/drawingml/2006/picture">
+                  <pic:nvPicPr>
+                    <pic:cNvPr id="1196325601" name=""/>
+                    <pic:cNvPicPr/>
+                  </pic:nvPicPr>
+                  <pic:blipFill>
+                    <a:blip r:embed="rId34"/>
+                    <a:stretch>
+                      <a:fillRect/>
+                    </a:stretch>
+                  </pic:blipFill>
+                  <pic:spPr>
+                    <a:xfrm>
+                      <a:off x="0" y="0"/>
+                      <a:ext cx="5372850" cy="4486901"/>
+                    </a:xfrm>
+                    <a:prstGeom prst="rect">
+                      <a:avLst/>
+                    </a:prstGeom>
+                  </pic:spPr>
+                </pic:pic>
+              </a:graphicData>
+            </a:graphic>
+          </wp:inline>
+        </w:drawing>
+      </w:r>
+    </w:p>
+    <w:p>
+      <w:pPr>
+        <w:rPr>
+          <w:rFonts w:ascii="Times New Roman" w:hAnsi="Times New Roman" w:cs="Times New Roman"/>
+          <w:sz w:val="28"/>
+          <w:szCs w:val="28"/>
+        </w:rPr>
+      </w:pPr>
+    </w:p>
+    <w:p>
+      <w:pPr>
+        <w:rPr>
+          <w:rFonts w:ascii="Times New Roman" w:hAnsi="Times New Roman" w:cs="Times New Roman"/>
+          <w:sz w:val="28"/>
+          <w:szCs w:val="28"/>
+        </w:rPr>
+      </w:pPr>
+      <w:r>
+        <w:rPr>
+          <w:rFonts w:ascii="Times New Roman" w:hAnsi="Times New Roman" w:cs="Times New Roman"/>
+          <w:sz w:val="28"/>
+          <w:szCs w:val="28"/>
+        </w:rPr>
+        <w:t xml:space="preserve">Suppose we have a </w:t>
+      </w:r>
+      <w:proofErr w:type="spellStart"/>
+      <w:r>
+        <w:rPr>
+          <w:rFonts w:ascii="Times New Roman" w:hAnsi="Times New Roman" w:cs="Times New Roman"/>
+          <w:sz w:val="28"/>
+          <w:szCs w:val="28"/>
+        </w:rPr>
+        <w:t>boolean</w:t>
+      </w:r>
+      <w:proofErr w:type="spellEnd"/>
+      <w:r>
+        <w:rPr>
+          <w:rFonts w:ascii="Times New Roman" w:hAnsi="Times New Roman" w:cs="Times New Roman"/>
+          <w:sz w:val="28"/>
+          <w:szCs w:val="28"/>
+        </w:rPr>
+        <w:t xml:space="preserve"> function that takes 4 inputs: x1, x2, x3, and x4. We have an MP neuron with a threshold parameter θ = 2. For how many input combinations will this MP neuron give an output y = 1?</w:t>
+      </w:r>
+    </w:p>
+    <w:p>
+      <w:pPr>
+        <w:numPr>
+          <w:ilvl w:val="0"/>
+          <w:numId w:val="9"/>
+        </w:numPr>
+        <w:rPr>
+          <w:rFonts w:ascii="Times New Roman" w:hAnsi="Times New Roman" w:cs="Times New Roman"/>
+          <w:sz w:val="28"/>
+          <w:szCs w:val="28"/>
+        </w:rPr>
+      </w:pPr>
+      <w:r>
+        <w:rPr>
+          <w:rFonts w:ascii="Times New Roman" w:hAnsi="Times New Roman" w:cs="Times New Roman"/>
+          <w:sz w:val="28"/>
+          <w:szCs w:val="28"/>
+        </w:rPr>
+        <w:t>11</w:t>
+      </w:r>
+    </w:p>
+    <w:p>
+      <w:pPr>
+        <w:numPr>
+          <w:ilvl w:val="0"/>
+          <w:numId w:val="9"/>
+        </w:numPr>
+        <w:rPr>
+          <w:rFonts w:ascii="Times New Roman" w:hAnsi="Times New Roman" w:cs="Times New Roman"/>
+          <w:sz w:val="28"/>
+          <w:szCs w:val="28"/>
+        </w:rPr>
+      </w:pPr>
+      <w:r>
+        <w:rPr>
+          <w:rFonts w:ascii="Times New Roman" w:hAnsi="Times New Roman" w:cs="Times New Roman"/>
+          <w:sz w:val="28"/>
+          <w:szCs w:val="28"/>
+        </w:rPr>
+        <w:t>21</w:t>
+      </w:r>
+    </w:p>
+    <w:p>
+      <w:pPr>
+        <w:numPr>
+          <w:ilvl w:val="0"/>
+          <w:numId w:val="9"/>
+        </w:numPr>
+        <w:rPr>
+          <w:rFonts w:ascii="Times New Roman" w:hAnsi="Times New Roman" w:cs="Times New Roman"/>
+          <w:sz w:val="28"/>
+          <w:szCs w:val="28"/>
+        </w:rPr>
+      </w:pPr>
+      <w:r>
+        <w:rPr>
+          <w:rFonts w:ascii="Times New Roman" w:hAnsi="Times New Roman" w:cs="Times New Roman"/>
+          <w:sz w:val="28"/>
+          <w:szCs w:val="28"/>
+        </w:rPr>
+        <w:t>15</w:t>
+      </w:r>
+    </w:p>
+    <w:p>
+      <w:pPr>
+        <w:numPr>
+          <w:ilvl w:val="0"/>
+          <w:numId w:val="9"/>
+        </w:numPr>
+        <w:rPr>
+          <w:rFonts w:ascii="Times New Roman" w:hAnsi="Times New Roman" w:cs="Times New Roman"/>
+          <w:sz w:val="28"/>
+          <w:szCs w:val="28"/>
+        </w:rPr>
+      </w:pPr>
+      <w:r>
+        <w:rPr>
+          <w:rFonts w:ascii="Times New Roman" w:hAnsi="Times New Roman" w:cs="Times New Roman"/>
+          <w:sz w:val="28"/>
+          <w:szCs w:val="28"/>
+        </w:rPr>
+        <w:t>8</w:t>
+      </w:r>
+    </w:p>
+    <w:p>
+      <w:pPr>
+        <w:rPr>
+          <w:rFonts w:ascii="Times New Roman" w:hAnsi="Times New Roman" w:cs="Times New Roman"/>
+          <w:sz w:val="28"/>
+          <w:szCs w:val="28"/>
+        </w:rPr>
+      </w:pPr>
+    </w:p>
+    <w:p>
+      <w:pPr>
+        <w:rPr>
+          <w:rFonts w:ascii="Times New Roman" w:hAnsi="Times New Roman" w:cs="Times New Roman"/>
+          <w:sz w:val="28"/>
+          <w:szCs w:val="28"/>
+        </w:rPr>
+      </w:pPr>
+    </w:p>
+    <w:p>
+      <w:pPr>
+        <w:rPr>
+          <w:noProof/>
+        </w:rPr>
+      </w:pPr>
+      <w:r>
+        <w:rPr>
+          <w:rFonts w:ascii="Times New Roman" w:hAnsi="Times New Roman" w:cs="Times New Roman"/>
+          <w:sz w:val="28"/>
+          <w:szCs w:val="28"/>
+        </w:rPr>
+        <w:lastRenderedPageBreak/>
+        <w:drawing>
+          <wp:inline distT="0" distB="0" distL="0" distR="0" wp14:anchorId="44E46190" wp14:editId="19FD654A">
+            <wp:extent cx="5731510" cy="5683250"/>
+            <wp:effectExtent l="0" t="0" r="2540" b="0"/>
+            <wp:docPr id="972458724" name="Picture 1"/>
+            <wp:cNvGraphicFramePr>
+              <a:graphicFrameLocks xmlns:a="http://schemas.openxmlformats.org/drawingml/2006/main" noChangeAspect="1"/>
+            </wp:cNvGraphicFramePr>
+            <a:graphic xmlns:a="http://schemas.openxmlformats.org/drawingml/2006/main">
+              <a:graphicData uri="http://schemas.openxmlformats.org/drawingml/2006/picture">
+                <pic:pic xmlns:pic="http://schemas.openxmlformats.org/drawingml/2006/picture">
+                  <pic:nvPicPr>
+                    <pic:cNvPr id="972458724" name=""/>
+                    <pic:cNvPicPr/>
+                  </pic:nvPicPr>
+                  <pic:blipFill>
+                    <a:blip r:embed="rId35"/>
+                    <a:stretch>
+                      <a:fillRect/>
+                    </a:stretch>
+                  </pic:blipFill>
+                  <pic:spPr>
+                    <a:xfrm>
+                      <a:off x="0" y="0"/>
+                      <a:ext cx="5731510" cy="5683250"/>
+                    </a:xfrm>
+                    <a:prstGeom prst="rect">
+                      <a:avLst/>
+                    </a:prstGeom>
+                  </pic:spPr>
+                </pic:pic>
+              </a:graphicData>
+            </a:graphic>
+          </wp:inline>
+        </w:drawing>
+      </w:r>
+      <w:r>
+        <w:rPr>
+          <w:noProof/>
+        </w:rPr>
+        <w:t xml:space="preserve"> </w:t>
+      </w:r>
+      <w:r>
+        <w:rPr>
+          <w:rFonts w:ascii="Times New Roman" w:hAnsi="Times New Roman" w:cs="Times New Roman"/>
+          <w:sz w:val="28"/>
+          <w:szCs w:val="28"/>
+        </w:rPr>
+        <w:lastRenderedPageBreak/>
+        <w:drawing>
+          <wp:inline distT="0" distB="0" distL="0" distR="0" wp14:anchorId="7037C87A" wp14:editId="7F2849C2">
+            <wp:extent cx="5731510" cy="5344160"/>
+            <wp:effectExtent l="0" t="0" r="2540" b="8890"/>
+            <wp:docPr id="890962313" name="Picture 1"/>
+            <wp:cNvGraphicFramePr>
+              <a:graphicFrameLocks xmlns:a="http://schemas.openxmlformats.org/drawingml/2006/main" noChangeAspect="1"/>
+            </wp:cNvGraphicFramePr>
+            <a:graphic xmlns:a="http://schemas.openxmlformats.org/drawingml/2006/main">
+              <a:graphicData uri="http://schemas.openxmlformats.org/drawingml/2006/picture">
+                <pic:pic xmlns:pic="http://schemas.openxmlformats.org/drawingml/2006/picture">
+                  <pic:nvPicPr>
+                    <pic:cNvPr id="890962313" name=""/>
+                    <pic:cNvPicPr/>
+                  </pic:nvPicPr>
+                  <pic:blipFill>
+                    <a:blip r:embed="rId36"/>
+                    <a:stretch>
+                      <a:fillRect/>
+                    </a:stretch>
+                  </pic:blipFill>
+                  <pic:spPr>
+                    <a:xfrm>
+                      <a:off x="0" y="0"/>
+                      <a:ext cx="5731510" cy="5344160"/>
+                    </a:xfrm>
+                    <a:prstGeom prst="rect">
+                      <a:avLst/>
+                    </a:prstGeom>
+                  </pic:spPr>
+                </pic:pic>
+              </a:graphicData>
+            </a:graphic>
+          </wp:inline>
+        </w:drawing>
+      </w:r>
+    </w:p>
+    <w:p>
+      <w:pPr>
+        <w:rPr>
+          <w:rFonts w:ascii="Times New Roman" w:hAnsi="Times New Roman" w:cs="Times New Roman"/>
+          <w:sz w:val="28"/>
+          <w:szCs w:val="28"/>
+        </w:rPr>
+      </w:pPr>
+      <w:r>
+        <w:rPr>
+          <w:rFonts w:ascii="Times New Roman" w:hAnsi="Times New Roman" w:cs="Times New Roman"/>
+          <w:sz w:val="28"/>
+          <w:szCs w:val="28"/>
+        </w:rPr>
+        <w:lastRenderedPageBreak/>
+        <w:drawing>
+          <wp:inline distT="0" distB="0" distL="0" distR="0" wp14:anchorId="10274888" wp14:editId="00E93E7C">
+            <wp:extent cx="5731510" cy="3502660"/>
+            <wp:effectExtent l="0" t="0" r="2540" b="2540"/>
+            <wp:docPr id="143193912" name="Picture 1"/>
+            <wp:cNvGraphicFramePr>
+              <a:graphicFrameLocks xmlns:a="http://schemas.openxmlformats.org/drawingml/2006/main" noChangeAspect="1"/>
+            </wp:cNvGraphicFramePr>
+            <a:graphic xmlns:a="http://schemas.openxmlformats.org/drawingml/2006/main">
+              <a:graphicData uri="http://schemas.openxmlformats.org/drawingml/2006/picture">
+                <pic:pic xmlns:pic="http://schemas.openxmlformats.org/drawingml/2006/picture">
+                  <pic:nvPicPr>
+                    <pic:cNvPr id="143193912" name=""/>
+                    <pic:cNvPicPr/>
+                  </pic:nvPicPr>
+                  <pic:blipFill>
+                    <a:blip r:embed="rId37"/>
+                    <a:stretch>
+                      <a:fillRect/>
+                    </a:stretch>
+                  </pic:blipFill>
+                  <pic:spPr>
+                    <a:xfrm>
+                      <a:off x="0" y="0"/>
+                      <a:ext cx="5731510" cy="3502660"/>
+                    </a:xfrm>
+                    <a:prstGeom prst="rect">
+                      <a:avLst/>
+                    </a:prstGeom>
+                  </pic:spPr>
+                </pic:pic>
+              </a:graphicData>
+            </a:graphic>
+          </wp:inline>
+        </w:drawing>
+      </w:r>
+    </w:p>
+    <w:p>
+      <w:pPr>
+        <w:rPr>
+          <w:noProof/>
+        </w:rPr>
+      </w:pPr>
+      <w:r>
+        <w:rPr>
+          <w:rFonts w:ascii="Times New Roman" w:hAnsi="Times New Roman" w:cs="Times New Roman"/>
+          <w:sz w:val="28"/>
+          <w:szCs w:val="28"/>
+        </w:rPr>
+        <w:lastRenderedPageBreak/>
+        <w:drawing>
+          <wp:inline distT="0" distB="0" distL="0" distR="0" wp14:anchorId="33A980CC" wp14:editId="59DF5EEC">
+            <wp:extent cx="5731510" cy="3007360"/>
+            <wp:effectExtent l="0" t="0" r="2540" b="2540"/>
+            <wp:docPr id="2065532093" name="Picture 1"/>
+            <wp:cNvGraphicFramePr>
+              <a:graphicFrameLocks xmlns:a="http://schemas.openxmlformats.org/drawingml/2006/main" noChangeAspect="1"/>
+            </wp:cNvGraphicFramePr>
+            <a:graphic xmlns:a="http://schemas.openxmlformats.org/drawingml/2006/main">
+              <a:graphicData uri="http://schemas.openxmlformats.org/drawingml/2006/picture">
+                <pic:pic xmlns:pic="http://schemas.openxmlformats.org/drawingml/2006/picture">
+                  <pic:nvPicPr>
+                    <pic:cNvPr id="2065532093" name=""/>
+                    <pic:cNvPicPr/>
+                  </pic:nvPicPr>
+                  <pic:blipFill>
+                    <a:blip r:embed="rId38"/>
+                    <a:stretch>
+                      <a:fillRect/>
+                    </a:stretch>
+                  </pic:blipFill>
+                  <pic:spPr>
+                    <a:xfrm>
+                      <a:off x="0" y="0"/>
+                      <a:ext cx="5731510" cy="3007360"/>
+                    </a:xfrm>
+                    <a:prstGeom prst="rect">
+                      <a:avLst/>
+                    </a:prstGeom>
+                  </pic:spPr>
+                </pic:pic>
+              </a:graphicData>
+            </a:graphic>
+          </wp:inline>
+        </w:drawing>
+      </w:r>
+      <w:r>
+        <w:rPr>
+          <w:noProof/>
+        </w:rPr>
+        <w:t xml:space="preserve"> </w:t>
+      </w:r>
+      <w:r>
+        <w:rPr>
+          <w:rFonts w:ascii="Times New Roman" w:hAnsi="Times New Roman" w:cs="Times New Roman"/>
+          <w:sz w:val="28"/>
+          <w:szCs w:val="28"/>
+        </w:rPr>
+        <w:drawing>
+          <wp:inline distT="0" distB="0" distL="0" distR="0" wp14:anchorId="6424AF82" wp14:editId="1DDE6E88">
+            <wp:extent cx="5731510" cy="3979545"/>
+            <wp:effectExtent l="0" t="0" r="2540" b="1905"/>
+            <wp:docPr id="1247145311" name="Picture 1"/>
+            <wp:cNvGraphicFramePr>
+              <a:graphicFrameLocks xmlns:a="http://schemas.openxmlformats.org/drawingml/2006/main" noChangeAspect="1"/>
+            </wp:cNvGraphicFramePr>
+            <a:graphic xmlns:a="http://schemas.openxmlformats.org/drawingml/2006/main">
+              <a:graphicData uri="http://schemas.openxmlformats.org/drawingml/2006/picture">
+                <pic:pic xmlns:pic="http://schemas.openxmlformats.org/drawingml/2006/picture">
+                  <pic:nvPicPr>
+                    <pic:cNvPr id="1247145311" name=""/>
+                    <pic:cNvPicPr/>
+                  </pic:nvPicPr>
+                  <pic:blipFill>
+                    <a:blip r:embed="rId39"/>
+                    <a:stretch>
+                      <a:fillRect/>
+                    </a:stretch>
+                  </pic:blipFill>
+                  <pic:spPr>
+                    <a:xfrm>
+                      <a:off x="0" y="0"/>
+                      <a:ext cx="5731510" cy="3979545"/>
+                    </a:xfrm>
+                    <a:prstGeom prst="rect">
+                      <a:avLst/>
+                    </a:prstGeom>
+                  </pic:spPr>
+                </pic:pic>
+              </a:graphicData>
+            </a:graphic>
+          </wp:inline>
+        </w:drawing>
+      </w:r>
+      <w:r>
+        <w:rPr>
+          <w:noProof/>
+        </w:rPr>
+        <w:t xml:space="preserve"> </w:t>
+      </w:r>
+      <w:r>
+        <w:rPr>
+          <w:noProof/>
+        </w:rPr>
+        <w:drawing>
+          <wp:inline distT="0" distB="0" distL="0" distR="0" wp14:anchorId="35E3F6C7" wp14:editId="71AD14B8">
+            <wp:extent cx="5731510" cy="1267460"/>
+            <wp:effectExtent l="0" t="0" r="2540" b="8890"/>
+            <wp:docPr id="2100665575" name="Picture 1"/>
+            <wp:cNvGraphicFramePr>
+              <a:graphicFrameLocks xmlns:a="http://schemas.openxmlformats.org/drawingml/2006/main" noChangeAspect="1"/>
+            </wp:cNvGraphicFramePr>
+            <a:graphic xmlns:a="http://schemas.openxmlformats.org/drawingml/2006/main">
+              <a:graphicData uri="http://schemas.openxmlformats.org/drawingml/2006/picture">
+                <pic:pic xmlns:pic="http://schemas.openxmlformats.org/drawingml/2006/picture">
+                  <pic:nvPicPr>
+                    <pic:cNvPr id="2100665575" name=""/>
+                    <pic:cNvPicPr/>
+                  </pic:nvPicPr>
+                  <pic:blipFill>
+                    <a:blip r:embed="rId40"/>
+                    <a:stretch>
+                      <a:fillRect/>
+                    </a:stretch>
+                  </pic:blipFill>
+                  <pic:spPr>
+                    <a:xfrm>
+                      <a:off x="0" y="0"/>
+                      <a:ext cx="5731510" cy="1267460"/>
+                    </a:xfrm>
+                    <a:prstGeom prst="rect">
+                      <a:avLst/>
+                    </a:prstGeom>
+                  </pic:spPr>
+                </pic:pic>
+              </a:graphicData>
+            </a:graphic>
+          </wp:inline>
+        </w:drawing>
+      </w:r>
+    </w:p>
+    <w:p>
+      <w:pPr>
+        <w:rPr>
+          <w:rFonts w:ascii="Times New Roman" w:hAnsi="Times New Roman" w:cs="Times New Roman"/>
+          <w:sz w:val="28"/>
+          <w:szCs w:val="28"/>
+        </w:rPr>
+      </w:pPr>
+      <w:r>
+        <w:rPr>
+          <w:rFonts w:ascii="Times New Roman" w:hAnsi="Times New Roman" w:cs="Times New Roman"/>
+          <w:sz w:val="28"/>
+          <w:szCs w:val="28"/>
+        </w:rPr>
+        <w:t xml:space="preserve">We are given the following dataset with features as (x1, x2) and y as the label (-1, 1). If we apply the perceptron algorithm on the following dataset with w </w:t>
+      </w:r>
+      <w:r>
+        <w:rPr>
+          <w:rFonts w:ascii="Times New Roman" w:hAnsi="Times New Roman" w:cs="Times New Roman"/>
+          <w:sz w:val="28"/>
+          <w:szCs w:val="28"/>
+        </w:rPr>
+        <w:lastRenderedPageBreak/>
+        <w:t>initialized as (0, 0), what will be the value of w when the algorithm converges? (Start the algorithm from (2, 2))</w:t>
+      </w:r>
+    </w:p>
+    <w:tbl>
+      <w:tblPr>
+        <w:tblW w:w="0" w:type="auto"/>
+        <w:tblCellSpacing w:w="15" w:type="dxa"/>
+        <w:tblCellMar>
+          <w:top w:w="15" w:type="dxa"/>
+          <w:left w:w="15" w:type="dxa"/>
+          <w:bottom w:w="15" w:type="dxa"/>
+          <w:right w:w="15" w:type="dxa"/>
+        </w:tblCellMar>
+        <w:tblLook w:val="04A0" w:firstRow="1" w:lastRow="0" w:firstColumn="1" w:lastColumn="0" w:noHBand="0" w:noVBand="1"/>
+      </w:tblPr>
+      <w:tblGrid>
+        <w:gridCol w:w="355"/>
+        <w:gridCol w:w="340"/>
+        <w:gridCol w:w="309"/>
+      </w:tblGrid>
+      <w:tr>
+        <w:trPr>
+          <w:tblCellSpacing w:w="15" w:type="dxa"/>
+        </w:trPr>
+        <w:tc>
+          <w:tcPr>
+            <w:tcW w:w="0" w:type="auto"/>
+            <w:vAlign w:val="center"/>
+            <w:hideMark/>
+          </w:tcPr>
+          <w:p>
+            <w:pPr>
+              <w:rPr>
+                <w:rFonts w:ascii="Times New Roman" w:hAnsi="Times New Roman" w:cs="Times New Roman"/>
+                <w:b/>
+                <w:bCs/>
+                <w:sz w:val="28"/>
+                <w:szCs w:val="28"/>
+              </w:rPr>
+            </w:pPr>
+            <w:r>
+              <w:rPr>
+                <w:rFonts w:ascii="Times New Roman" w:hAnsi="Times New Roman" w:cs="Times New Roman"/>
+                <w:b/>
+                <w:bCs/>
+                <w:sz w:val="28"/>
+                <w:szCs w:val="28"/>
+              </w:rPr>
+              <w:t>x1</w:t>
+            </w:r>
+          </w:p>
+        </w:tc>
+        <w:tc>
+          <w:tcPr>
+            <w:tcW w:w="0" w:type="auto"/>
+            <w:vAlign w:val="center"/>
+            <w:hideMark/>
+          </w:tcPr>
+          <w:p>
+            <w:pPr>
+              <w:rPr>
+                <w:rFonts w:ascii="Times New Roman" w:hAnsi="Times New Roman" w:cs="Times New Roman"/>
+                <w:b/>
+                <w:bCs/>
+                <w:sz w:val="28"/>
+                <w:szCs w:val="28"/>
+              </w:rPr>
+            </w:pPr>
+            <w:r>
+              <w:rPr>
+                <w:rFonts w:ascii="Times New Roman" w:hAnsi="Times New Roman" w:cs="Times New Roman"/>
+                <w:b/>
+                <w:bCs/>
+                <w:sz w:val="28"/>
+                <w:szCs w:val="28"/>
+              </w:rPr>
+              <w:t>x2</w:t>
+            </w:r>
+          </w:p>
+        </w:tc>
+        <w:tc>
+          <w:tcPr>
+            <w:tcW w:w="0" w:type="auto"/>
+            <w:vAlign w:val="center"/>
+            <w:hideMark/>
+          </w:tcPr>
+          <w:p>
+            <w:pPr>
+              <w:rPr>
+                <w:rFonts w:ascii="Times New Roman" w:hAnsi="Times New Roman" w:cs="Times New Roman"/>
+                <w:b/>
+                <w:bCs/>
+                <w:sz w:val="28"/>
+                <w:szCs w:val="28"/>
+              </w:rPr>
+            </w:pPr>
+            <w:r>
+              <w:rPr>
+                <w:rFonts w:ascii="Times New Roman" w:hAnsi="Times New Roman" w:cs="Times New Roman"/>
+                <w:b/>
+                <w:bCs/>
+                <w:sz w:val="28"/>
+                <w:szCs w:val="28"/>
+              </w:rPr>
+              <w:t>y</w:t>
+            </w:r>
+          </w:p>
+        </w:tc>
+      </w:tr>
+      <w:tr>
+        <w:trPr>
+          <w:tblCellSpacing w:w="15" w:type="dxa"/>
+        </w:trPr>
+        <w:tc>
+          <w:tcPr>
+            <w:tcW w:w="0" w:type="auto"/>
+            <w:vAlign w:val="center"/>
+            <w:hideMark/>
+          </w:tcPr>
+          <w:p>
+            <w:pPr>
+              <w:rPr>
+                <w:rFonts w:ascii="Times New Roman" w:hAnsi="Times New Roman" w:cs="Times New Roman"/>
+                <w:sz w:val="28"/>
+                <w:szCs w:val="28"/>
+              </w:rPr>
+            </w:pPr>
+            <w:r>
+              <w:rPr>
+                <w:rFonts w:ascii="Times New Roman" w:hAnsi="Times New Roman" w:cs="Times New Roman"/>
+                <w:sz w:val="28"/>
+                <w:szCs w:val="28"/>
+              </w:rPr>
+              <w:t>2</w:t>
+            </w:r>
+          </w:p>
+        </w:tc>
+        <w:tc>
+          <w:tcPr>
+            <w:tcW w:w="0" w:type="auto"/>
+            <w:vAlign w:val="center"/>
+            <w:hideMark/>
+          </w:tcPr>
+          <w:p>
+            <w:pPr>
+              <w:rPr>
+                <w:rFonts w:ascii="Times New Roman" w:hAnsi="Times New Roman" w:cs="Times New Roman"/>
+                <w:sz w:val="28"/>
+                <w:szCs w:val="28"/>
+              </w:rPr>
+            </w:pPr>
+            <w:r>
+              <w:rPr>
+                <w:rFonts w:ascii="Times New Roman" w:hAnsi="Times New Roman" w:cs="Times New Roman"/>
+                <w:sz w:val="28"/>
+                <w:szCs w:val="28"/>
+              </w:rPr>
+              <w:t>2</w:t>
+            </w:r>
+          </w:p>
+        </w:tc>
+        <w:tc>
+          <w:tcPr>
+            <w:tcW w:w="0" w:type="auto"/>
+            <w:vAlign w:val="center"/>
+            <w:hideMark/>
+          </w:tcPr>
+          <w:p>
+            <w:pPr>
+              <w:rPr>
+                <w:rFonts w:ascii="Times New Roman" w:hAnsi="Times New Roman" w:cs="Times New Roman"/>
+                <w:sz w:val="28"/>
+                <w:szCs w:val="28"/>
+              </w:rPr>
+            </w:pPr>
+            <w:r>
+              <w:rPr>
+                <w:rFonts w:ascii="Times New Roman" w:hAnsi="Times New Roman" w:cs="Times New Roman"/>
+                <w:sz w:val="28"/>
+                <w:szCs w:val="28"/>
+              </w:rPr>
+              <w:t>1</w:t>
+            </w:r>
+          </w:p>
+        </w:tc>
+      </w:tr>
+      <w:tr>
+        <w:trPr>
+          <w:tblCellSpacing w:w="15" w:type="dxa"/>
+        </w:trPr>
+        <w:tc>
+          <w:tcPr>
+            <w:tcW w:w="0" w:type="auto"/>
+            <w:vAlign w:val="center"/>
+            <w:hideMark/>
+          </w:tcPr>
+          <w:p>
+            <w:pPr>
+              <w:rPr>
+                <w:rFonts w:ascii="Times New Roman" w:hAnsi="Times New Roman" w:cs="Times New Roman"/>
+                <w:sz w:val="28"/>
+                <w:szCs w:val="28"/>
+              </w:rPr>
+            </w:pPr>
+            <w:r>
+              <w:rPr>
+                <w:rFonts w:ascii="Times New Roman" w:hAnsi="Times New Roman" w:cs="Times New Roman"/>
+                <w:sz w:val="28"/>
+                <w:szCs w:val="28"/>
+              </w:rPr>
+              <w:t>2</w:t>
+            </w:r>
+          </w:p>
+        </w:tc>
+        <w:tc>
+          <w:tcPr>
+            <w:tcW w:w="0" w:type="auto"/>
+            <w:vAlign w:val="center"/>
+            <w:hideMark/>
+          </w:tcPr>
+          <w:p>
+            <w:pPr>
+              <w:rPr>
+                <w:rFonts w:ascii="Times New Roman" w:hAnsi="Times New Roman" w:cs="Times New Roman"/>
+                <w:sz w:val="28"/>
+                <w:szCs w:val="28"/>
+              </w:rPr>
+            </w:pPr>
+            <w:r>
+              <w:rPr>
+                <w:rFonts w:ascii="Times New Roman" w:hAnsi="Times New Roman" w:cs="Times New Roman"/>
+                <w:sz w:val="28"/>
+                <w:szCs w:val="28"/>
+              </w:rPr>
+              <w:t>-2</w:t>
+            </w:r>
+          </w:p>
+        </w:tc>
+        <w:tc>
+          <w:tcPr>
+            <w:tcW w:w="0" w:type="auto"/>
+            <w:vAlign w:val="center"/>
+            <w:hideMark/>
+          </w:tcPr>
+          <w:p>
+            <w:pPr>
+              <w:rPr>
+                <w:rFonts w:ascii="Times New Roman" w:hAnsi="Times New Roman" w:cs="Times New Roman"/>
+                <w:sz w:val="28"/>
+                <w:szCs w:val="28"/>
+              </w:rPr>
+            </w:pPr>
+            <w:r>
+              <w:rPr>
+                <w:rFonts w:ascii="Times New Roman" w:hAnsi="Times New Roman" w:cs="Times New Roman"/>
+                <w:sz w:val="28"/>
+                <w:szCs w:val="28"/>
+              </w:rPr>
+              <w:t>1</w:t>
+            </w:r>
+          </w:p>
+        </w:tc>
+      </w:tr>
+      <w:tr>
+        <w:trPr>
+          <w:tblCellSpacing w:w="15" w:type="dxa"/>
+        </w:trPr>
+        <w:tc>
+          <w:tcPr>
+            <w:tcW w:w="0" w:type="auto"/>
+            <w:vAlign w:val="center"/>
+            <w:hideMark/>
+          </w:tcPr>
+          <w:p>
+            <w:pPr>
+              <w:rPr>
+                <w:rFonts w:ascii="Times New Roman" w:hAnsi="Times New Roman" w:cs="Times New Roman"/>
+                <w:sz w:val="28"/>
+                <w:szCs w:val="28"/>
+              </w:rPr>
+            </w:pPr>
+            <w:r>
+              <w:rPr>
+                <w:rFonts w:ascii="Times New Roman" w:hAnsi="Times New Roman" w:cs="Times New Roman"/>
+                <w:sz w:val="28"/>
+                <w:szCs w:val="28"/>
+              </w:rPr>
+              <w:t>-2</w:t>
+            </w:r>
+          </w:p>
+        </w:tc>
+        <w:tc>
+          <w:tcPr>
+            <w:tcW w:w="0" w:type="auto"/>
+            <w:vAlign w:val="center"/>
+            <w:hideMark/>
+          </w:tcPr>
+          <w:p>
+            <w:pPr>
+              <w:rPr>
+                <w:rFonts w:ascii="Times New Roman" w:hAnsi="Times New Roman" w:cs="Times New Roman"/>
+                <w:sz w:val="28"/>
+                <w:szCs w:val="28"/>
+              </w:rPr>
+            </w:pPr>
+            <w:r>
+              <w:rPr>
+                <w:rFonts w:ascii="Times New Roman" w:hAnsi="Times New Roman" w:cs="Times New Roman"/>
+                <w:sz w:val="28"/>
+                <w:szCs w:val="28"/>
+              </w:rPr>
+              <w:t>1</w:t>
+            </w:r>
+          </w:p>
+        </w:tc>
+        <w:tc>
+          <w:tcPr>
+            <w:tcW w:w="0" w:type="auto"/>
+            <w:vAlign w:val="center"/>
+            <w:hideMark/>
+          </w:tcPr>
+          <w:p>
+            <w:pPr>
+              <w:rPr>
+                <w:rFonts w:ascii="Times New Roman" w:hAnsi="Times New Roman" w:cs="Times New Roman"/>
+                <w:sz w:val="28"/>
+                <w:szCs w:val="28"/>
+              </w:rPr>
+            </w:pPr>
+            <w:r>
+              <w:rPr>
+                <w:rFonts w:ascii="Times New Roman" w:hAnsi="Times New Roman" w:cs="Times New Roman"/>
+                <w:sz w:val="28"/>
+                <w:szCs w:val="28"/>
+              </w:rPr>
+              <w:t>-1</w:t>
+            </w:r>
+          </w:p>
+        </w:tc>
+      </w:tr>
+    </w:tbl>
+    <w:p>
+      <w:pPr>
+        <w:rPr>
+          <w:rFonts w:ascii="Times New Roman" w:hAnsi="Times New Roman" w:cs="Times New Roman"/>
+          <w:sz w:val="28"/>
+          <w:szCs w:val="28"/>
+        </w:rPr>
+      </w:pPr>
+      <w:r>
+        <w:rPr>
+          <w:rFonts w:ascii="Times New Roman" w:hAnsi="Times New Roman" w:cs="Times New Roman"/>
+          <w:sz w:val="28"/>
+          <w:szCs w:val="28"/>
+        </w:rPr>
+        <w:t>Export to Sheets</w:t>
+      </w:r>
+    </w:p>
+    <w:p>
+      <w:pPr>
+        <w:numPr>
+          <w:ilvl w:val="0"/>
+          <w:numId w:val="10"/>
+        </w:numPr>
+        <w:rPr>
+          <w:rFonts w:ascii="Times New Roman" w:hAnsi="Times New Roman" w:cs="Times New Roman"/>
+          <w:sz w:val="28"/>
+          <w:szCs w:val="28"/>
+        </w:rPr>
+      </w:pPr>
+      <w:r>
+        <w:rPr>
+          <w:rFonts w:ascii="Times New Roman" w:hAnsi="Times New Roman" w:cs="Times New Roman"/>
+          <w:sz w:val="28"/>
+          <w:szCs w:val="28"/>
+        </w:rPr>
+        <w:t>(2, 2)</w:t>
+      </w:r>
+    </w:p>
+    <w:p>
+      <w:pPr>
+        <w:numPr>
+          <w:ilvl w:val="0"/>
+          <w:numId w:val="10"/>
+        </w:numPr>
+        <w:rPr>
+          <w:rFonts w:ascii="Times New Roman" w:hAnsi="Times New Roman" w:cs="Times New Roman"/>
+          <w:sz w:val="28"/>
+          <w:szCs w:val="28"/>
+        </w:rPr>
+      </w:pPr>
+      <w:r>
+        <w:rPr>
+          <w:rFonts w:ascii="Times New Roman" w:hAnsi="Times New Roman" w:cs="Times New Roman"/>
+          <w:sz w:val="28"/>
+          <w:szCs w:val="28"/>
+        </w:rPr>
+        <w:t>(2, 1)</w:t>
+      </w:r>
+    </w:p>
+    <w:p>
+      <w:pPr>
+        <w:numPr>
+          <w:ilvl w:val="0"/>
+          <w:numId w:val="10"/>
+        </w:numPr>
+        <w:rPr>
+          <w:rFonts w:ascii="Times New Roman" w:hAnsi="Times New Roman" w:cs="Times New Roman"/>
+          <w:sz w:val="28"/>
+          <w:szCs w:val="28"/>
+        </w:rPr>
+      </w:pPr>
+      <w:r>
+        <w:rPr>
+          <w:rFonts w:ascii="Times New Roman" w:hAnsi="Times New Roman" w:cs="Times New Roman"/>
+          <w:sz w:val="28"/>
+          <w:szCs w:val="28"/>
+        </w:rPr>
+        <w:t>(2, -1)</w:t>
+      </w:r>
+    </w:p>
+    <w:p>
+      <w:pPr>
+        <w:numPr>
+          <w:ilvl w:val="0"/>
+          <w:numId w:val="10"/>
+        </w:numPr>
+        <w:rPr>
+          <w:rFonts w:ascii="Times New Roman" w:hAnsi="Times New Roman" w:cs="Times New Roman"/>
+          <w:sz w:val="28"/>
+          <w:szCs w:val="28"/>
+        </w:rPr>
+      </w:pPr>
+      <w:r>
+        <w:rPr>
+          <w:rFonts w:ascii="Times New Roman" w:hAnsi="Times New Roman" w:cs="Times New Roman"/>
+          <w:sz w:val="28"/>
+          <w:szCs w:val="28"/>
+        </w:rPr>
+        <w:t>None of These</w:t>
+      </w:r>
+    </w:p>
+    <w:p>
+      <w:pPr>
+        <w:rPr>
+          <w:noProof/>
+        </w:rPr>
+      </w:pPr>
+      <w:r>
+        <w:rPr>
+          <w:rFonts w:ascii="Times New Roman" w:hAnsi="Times New Roman" w:cs="Times New Roman"/>
+          <w:sz w:val="28"/>
+          <w:szCs w:val="28"/>
+        </w:rPr>
+        <w:lastRenderedPageBreak/>
+        <w:drawing>
+          <wp:inline distT="0" distB="0" distL="0" distR="0" wp14:anchorId="7D42571A" wp14:editId="201CE1F4">
+            <wp:extent cx="5731510" cy="3886200"/>
+            <wp:effectExtent l="0" t="0" r="2540" b="0"/>
+            <wp:docPr id="62063320" name="Picture 1"/>
+            <wp:cNvGraphicFramePr>
+              <a:graphicFrameLocks xmlns:a="http://schemas.openxmlformats.org/drawingml/2006/main" noChangeAspect="1"/>
+            </wp:cNvGraphicFramePr>
+            <a:graphic xmlns:a="http://schemas.openxmlformats.org/drawingml/2006/main">
+              <a:graphicData uri="http://schemas.openxmlformats.org/drawingml/2006/picture">
+                <pic:pic xmlns:pic="http://schemas.openxmlformats.org/drawingml/2006/picture">
+                  <pic:nvPicPr>
+                    <pic:cNvPr id="62063320" name=""/>
+                    <pic:cNvPicPr/>
+                  </pic:nvPicPr>
+                  <pic:blipFill>
+                    <a:blip r:embed="rId41"/>
+                    <a:stretch>
+                      <a:fillRect/>
+                    </a:stretch>
+                  </pic:blipFill>
+                  <pic:spPr>
+                    <a:xfrm>
+                      <a:off x="0" y="0"/>
+                      <a:ext cx="5731510" cy="3886200"/>
+                    </a:xfrm>
+                    <a:prstGeom prst="rect">
+                      <a:avLst/>
+                    </a:prstGeom>
+                  </pic:spPr>
+                </pic:pic>
+              </a:graphicData>
+            </a:graphic>
+          </wp:inline>
+        </w:drawing>
+      </w:r>
+      <w:r>
+        <w:rPr>
+          <w:noProof/>
+        </w:rPr>
+        <w:t xml:space="preserve"> </w:t>
+      </w:r>
+      <w:r>
+        <w:rPr>
+          <w:rFonts w:ascii="Times New Roman" w:hAnsi="Times New Roman" w:cs="Times New Roman"/>
+          <w:sz w:val="28"/>
+          <w:szCs w:val="28"/>
+        </w:rPr>
+        <w:drawing>
+          <wp:inline distT="0" distB="0" distL="0" distR="0" wp14:anchorId="39E86BD3" wp14:editId="0724666E">
+            <wp:extent cx="5731510" cy="3537585"/>
+            <wp:effectExtent l="0" t="0" r="2540" b="5715"/>
+            <wp:docPr id="1628534348" name="Picture 1"/>
+            <wp:cNvGraphicFramePr>
+              <a:graphicFrameLocks xmlns:a="http://schemas.openxmlformats.org/drawingml/2006/main" noChangeAspect="1"/>
+            </wp:cNvGraphicFramePr>
+            <a:graphic xmlns:a="http://schemas.openxmlformats.org/drawingml/2006/main">
+              <a:graphicData uri="http://schemas.openxmlformats.org/drawingml/2006/picture">
+                <pic:pic xmlns:pic="http://schemas.openxmlformats.org/drawingml/2006/picture">
+                  <pic:nvPicPr>
+                    <pic:cNvPr id="1628534348" name=""/>
+                    <pic:cNvPicPr/>
+                  </pic:nvPicPr>
+                  <pic:blipFill>
+                    <a:blip r:embed="rId42"/>
+                    <a:stretch>
+                      <a:fillRect/>
+                    </a:stretch>
+                  </pic:blipFill>
+                  <pic:spPr>
+                    <a:xfrm>
+                      <a:off x="0" y="0"/>
+                      <a:ext cx="5731510" cy="3537585"/>
+                    </a:xfrm>
+                    <a:prstGeom prst="rect">
+                      <a:avLst/>
+                    </a:prstGeom>
+                  </pic:spPr>
+                </pic:pic>
+              </a:graphicData>
+            </a:graphic>
+          </wp:inline>
+        </w:drawing>
+      </w:r>
+      <w:r>
+        <w:rPr>
+          <w:noProof/>
+        </w:rPr>
+        <w:t xml:space="preserve"> </w:t>
+      </w:r>
+      <w:r>
+        <w:rPr>
+          <w:noProof/>
+        </w:rPr>
+        <w:lastRenderedPageBreak/>
+        <w:drawing>
+          <wp:inline distT="0" distB="0" distL="0" distR="0" wp14:anchorId="73B99648" wp14:editId="2D584533">
+            <wp:extent cx="5731510" cy="2306320"/>
+            <wp:effectExtent l="0" t="0" r="2540" b="0"/>
+            <wp:docPr id="1772741303" name="Picture 1"/>
+            <wp:cNvGraphicFramePr>
+              <a:graphicFrameLocks xmlns:a="http://schemas.openxmlformats.org/drawingml/2006/main" noChangeAspect="1"/>
+            </wp:cNvGraphicFramePr>
+            <a:graphic xmlns:a="http://schemas.openxmlformats.org/drawingml/2006/main">
+              <a:graphicData uri="http://schemas.openxmlformats.org/drawingml/2006/picture">
+                <pic:pic xmlns:pic="http://schemas.openxmlformats.org/drawingml/2006/picture">
+                  <pic:nvPicPr>
+                    <pic:cNvPr id="1772741303" name=""/>
+                    <pic:cNvPicPr/>
+                  </pic:nvPicPr>
+                  <pic:blipFill>
+                    <a:blip r:embed="rId43"/>
+                    <a:stretch>
+                      <a:fillRect/>
+                    </a:stretch>
+                  </pic:blipFill>
+                  <pic:spPr>
+                    <a:xfrm>
+                      <a:off x="0" y="0"/>
+                      <a:ext cx="5731510" cy="2306320"/>
+                    </a:xfrm>
+                    <a:prstGeom prst="rect">
+                      <a:avLst/>
+                    </a:prstGeom>
+                  </pic:spPr>
+                </pic:pic>
+              </a:graphicData>
+            </a:graphic>
+          </wp:inline>
+        </w:drawing>
+      </w:r>
+    </w:p>
+    <w:p>
+      <w:pPr>
+        <w:rPr>
+          <w:noProof/>
+        </w:rPr>
+      </w:pPr>
+      <w:r>
+        <w:rPr>
+          <w:rFonts w:ascii="Times New Roman" w:hAnsi="Times New Roman" w:cs="Times New Roman"/>
+          <w:sz w:val="28"/>
+          <w:szCs w:val="28"/>
+        </w:rPr>
+        <w:lastRenderedPageBreak/>
+        <w:drawing>
+          <wp:inline distT="0" distB="0" distL="0" distR="0" wp14:anchorId="59D01FFF" wp14:editId="05C57819">
+            <wp:extent cx="5731510" cy="5779135"/>
+            <wp:effectExtent l="0" t="0" r="2540" b="0"/>
+            <wp:docPr id="1994235301" name="Picture 1"/>
+            <wp:cNvGraphicFramePr>
+              <a:graphicFrameLocks xmlns:a="http://schemas.openxmlformats.org/drawingml/2006/main" noChangeAspect="1"/>
+            </wp:cNvGraphicFramePr>
+            <a:graphic xmlns:a="http://schemas.openxmlformats.org/drawingml/2006/main">
+              <a:graphicData uri="http://schemas.openxmlformats.org/drawingml/2006/picture">
+                <pic:pic xmlns:pic="http://schemas.openxmlformats.org/drawingml/2006/picture">
+                  <pic:nvPicPr>
+                    <pic:cNvPr id="1994235301" name=""/>
+                    <pic:cNvPicPr/>
+                  </pic:nvPicPr>
+                  <pic:blipFill>
+                    <a:blip r:embed="rId44"/>
+                    <a:stretch>
+                      <a:fillRect/>
+                    </a:stretch>
+                  </pic:blipFill>
+                  <pic:spPr>
+                    <a:xfrm>
+                      <a:off x="0" y="0"/>
+                      <a:ext cx="5731510" cy="5779135"/>
+                    </a:xfrm>
+                    <a:prstGeom prst="rect">
+                      <a:avLst/>
+                    </a:prstGeom>
+                  </pic:spPr>
+                </pic:pic>
+              </a:graphicData>
+            </a:graphic>
+          </wp:inline>
+        </w:drawing>
+      </w:r>
+      <w:r>
+        <w:rPr>
+          <w:noProof/>
+        </w:rPr>
+        <w:t xml:space="preserve"> </w:t>
+      </w:r>
+      <w:r>
+        <w:rPr>
+          <w:rFonts w:ascii="Times New Roman" w:hAnsi="Times New Roman" w:cs="Times New Roman"/>
+          <w:sz w:val="28"/>
+          <w:szCs w:val="28"/>
+        </w:rPr>
+        <w:lastRenderedPageBreak/>
+        <w:drawing>
+          <wp:inline distT="0" distB="0" distL="0" distR="0" wp14:anchorId="0B4020C0" wp14:editId="0ADFF07B">
+            <wp:extent cx="5731510" cy="5622925"/>
+            <wp:effectExtent l="0" t="0" r="2540" b="0"/>
+            <wp:docPr id="546551161" name="Picture 1"/>
+            <wp:cNvGraphicFramePr>
+              <a:graphicFrameLocks xmlns:a="http://schemas.openxmlformats.org/drawingml/2006/main" noChangeAspect="1"/>
+            </wp:cNvGraphicFramePr>
+            <a:graphic xmlns:a="http://schemas.openxmlformats.org/drawingml/2006/main">
+              <a:graphicData uri="http://schemas.openxmlformats.org/drawingml/2006/picture">
+                <pic:pic xmlns:pic="http://schemas.openxmlformats.org/drawingml/2006/picture">
+                  <pic:nvPicPr>
+                    <pic:cNvPr id="546551161" name=""/>
+                    <pic:cNvPicPr/>
+                  </pic:nvPicPr>
+                  <pic:blipFill>
+                    <a:blip r:embed="rId45"/>
+                    <a:stretch>
+                      <a:fillRect/>
+                    </a:stretch>
+                  </pic:blipFill>
+                  <pic:spPr>
+                    <a:xfrm>
+                      <a:off x="0" y="0"/>
+                      <a:ext cx="5731510" cy="5622925"/>
+                    </a:xfrm>
+                    <a:prstGeom prst="rect">
+                      <a:avLst/>
+                    </a:prstGeom>
+                  </pic:spPr>
+                </pic:pic>
+              </a:graphicData>
+            </a:graphic>
+          </wp:inline>
+        </w:drawing>
+      </w:r>
+      <w:r>
+        <w:rPr>
+          <w:noProof/>
+        </w:rPr>
+        <w:t xml:space="preserve"> </w:t>
+      </w:r>
+      <w:r>
+        <w:rPr>
+          <w:noProof/>
+        </w:rPr>
+        <w:lastRenderedPageBreak/>
+        <w:drawing>
+          <wp:inline distT="0" distB="0" distL="0" distR="0" wp14:anchorId="074CC479" wp14:editId="53B6513F">
+            <wp:extent cx="5731510" cy="3573145"/>
+            <wp:effectExtent l="0" t="0" r="2540" b="8255"/>
+            <wp:docPr id="1669618027" name="Picture 1"/>
+            <wp:cNvGraphicFramePr>
+              <a:graphicFrameLocks xmlns:a="http://schemas.openxmlformats.org/drawingml/2006/main" noChangeAspect="1"/>
+            </wp:cNvGraphicFramePr>
+            <a:graphic xmlns:a="http://schemas.openxmlformats.org/drawingml/2006/main">
+              <a:graphicData uri="http://schemas.openxmlformats.org/drawingml/2006/picture">
+                <pic:pic xmlns:pic="http://schemas.openxmlformats.org/drawingml/2006/picture">
+                  <pic:nvPicPr>
+                    <pic:cNvPr id="1669618027" name=""/>
+                    <pic:cNvPicPr/>
+                  </pic:nvPicPr>
+                  <pic:blipFill>
+                    <a:blip r:embed="rId46"/>
+                    <a:stretch>
+                      <a:fillRect/>
+                    </a:stretch>
+                  </pic:blipFill>
+                  <pic:spPr>
+                    <a:xfrm>
+                      <a:off x="0" y="0"/>
+                      <a:ext cx="5731510" cy="3573145"/>
+                    </a:xfrm>
+                    <a:prstGeom prst="rect">
+                      <a:avLst/>
+                    </a:prstGeom>
+                  </pic:spPr>
+                </pic:pic>
+              </a:graphicData>
+            </a:graphic>
+          </wp:inline>
+        </w:drawing>
+      </w:r>
+      <w:r>
+        <w:rPr>
+          <w:noProof/>
+        </w:rPr>
+        <w:t xml:space="preserve"> </w:t>
+      </w:r>
+    </w:p>
+    <w:p>
+      <w:pPr>
+        <w:rPr>
+          <w:noProof/>
+        </w:rPr>
+      </w:pPr>
+      <w:r>
+        <w:rPr>
+          <w:noProof/>
+        </w:rPr>
+        <w:lastRenderedPageBreak/>
+        <w:drawing>
+          <wp:inline distT="0" distB="0" distL="0" distR="0" wp14:anchorId="31CB29FB" wp14:editId="23F6E552">
+            <wp:extent cx="5731510" cy="5339715"/>
+            <wp:effectExtent l="0" t="0" r="2540" b="0"/>
+            <wp:docPr id="1089265144" name="Picture 1"/>
+            <wp:cNvGraphicFramePr>
+              <a:graphicFrameLocks xmlns:a="http://schemas.openxmlformats.org/drawingml/2006/main" noChangeAspect="1"/>
+            </wp:cNvGraphicFramePr>
+            <a:graphic xmlns:a="http://schemas.openxmlformats.org/drawingml/2006/main">
+              <a:graphicData uri="http://schemas.openxmlformats.org/drawingml/2006/picture">
+                <pic:pic xmlns:pic="http://schemas.openxmlformats.org/drawingml/2006/picture">
+                  <pic:nvPicPr>
+                    <pic:cNvPr id="1089265144" name=""/>
+                    <pic:cNvPicPr/>
+                  </pic:nvPicPr>
+                  <pic:blipFill>
+                    <a:blip r:embed="rId47"/>
+                    <a:stretch>
+                      <a:fillRect/>
+                    </a:stretch>
+                  </pic:blipFill>
+                  <pic:spPr>
+                    <a:xfrm>
+                      <a:off x="0" y="0"/>
+                      <a:ext cx="5731510" cy="5339715"/>
+                    </a:xfrm>
+                    <a:prstGeom prst="rect">
+                      <a:avLst/>
+                    </a:prstGeom>
+                  </pic:spPr>
+                </pic:pic>
+              </a:graphicData>
+            </a:graphic>
+          </wp:inline>
+        </w:drawing>
+      </w:r>
+      <w:r>
+        <w:rPr>
+          <w:noProof/>
+        </w:rPr>
+        <w:t xml:space="preserve"> </w:t>
+      </w:r>
+      <w:r>
+        <w:rPr>
+          <w:noProof/>
+        </w:rPr>
+        <w:drawing>
+          <wp:inline distT="0" distB="0" distL="0" distR="0" wp14:anchorId="309AB989" wp14:editId="26FEFF0E">
+            <wp:extent cx="5731510" cy="2672080"/>
+            <wp:effectExtent l="0" t="0" r="2540" b="0"/>
+            <wp:docPr id="1080656796" name="Picture 1"/>
+            <wp:cNvGraphicFramePr>
+              <a:graphicFrameLocks xmlns:a="http://schemas.openxmlformats.org/drawingml/2006/main" noChangeAspect="1"/>
+            </wp:cNvGraphicFramePr>
+            <a:graphic xmlns:a="http://schemas.openxmlformats.org/drawingml/2006/main">
+              <a:graphicData uri="http://schemas.openxmlformats.org/drawingml/2006/picture">
+                <pic:pic xmlns:pic="http://schemas.openxmlformats.org/drawingml/2006/picture">
+                  <pic:nvPicPr>
+                    <pic:cNvPr id="1080656796" name=""/>
+                    <pic:cNvPicPr/>
+                  </pic:nvPicPr>
+                  <pic:blipFill>
+                    <a:blip r:embed="rId48"/>
+                    <a:stretch>
+                      <a:fillRect/>
+                    </a:stretch>
+                  </pic:blipFill>
+                  <pic:spPr>
+                    <a:xfrm>
+                      <a:off x="0" y="0"/>
+                      <a:ext cx="5731510" cy="2672080"/>
+                    </a:xfrm>
+                    <a:prstGeom prst="rect">
+                      <a:avLst/>
+                    </a:prstGeom>
+                  </pic:spPr>
+                </pic:pic>
+              </a:graphicData>
+            </a:graphic>
+          </wp:inline>
+        </w:drawing>
+      </w:r>
+    </w:p>
+    <w:p>
+      <w:pPr>
+        <w:rPr>
+          <w:rFonts w:ascii="Times New Roman" w:hAnsi="Times New Roman" w:cs="Times New Roman"/>
+          <w:sz w:val="28"/>
+          <w:szCs w:val="28"/>
+        </w:rPr>
+      </w:pPr>
+      <w:r>
+        <w:rPr>
+          <w:rFonts w:ascii="Times New Roman" w:hAnsi="Times New Roman" w:cs="Times New Roman"/>
+          <w:sz w:val="28"/>
+          <w:szCs w:val="28"/>
+        </w:rPr>
+        <w:lastRenderedPageBreak/>
+        <w:drawing>
+          <wp:inline distT="0" distB="0" distL="0" distR="0" wp14:anchorId="48094AC3" wp14:editId="0CC64857">
+            <wp:extent cx="5731510" cy="1687830"/>
+            <wp:effectExtent l="0" t="0" r="2540" b="7620"/>
+            <wp:docPr id="365307808" name="Picture 1"/>
+            <wp:cNvGraphicFramePr>
+              <a:graphicFrameLocks xmlns:a="http://schemas.openxmlformats.org/drawingml/2006/main" noChangeAspect="1"/>
+            </wp:cNvGraphicFramePr>
+            <a:graphic xmlns:a="http://schemas.openxmlformats.org/drawingml/2006/main">
+              <a:graphicData uri="http://schemas.openxmlformats.org/drawingml/2006/picture">
+                <pic:pic xmlns:pic="http://schemas.openxmlformats.org/drawingml/2006/picture">
+                  <pic:nvPicPr>
+                    <pic:cNvPr id="365307808" name=""/>
+                    <pic:cNvPicPr/>
+                  </pic:nvPicPr>
+                  <pic:blipFill>
+                    <a:blip r:embed="rId49"/>
+                    <a:stretch>
+                      <a:fillRect/>
+                    </a:stretch>
+                  </pic:blipFill>
+                  <pic:spPr>
+                    <a:xfrm>
+                      <a:off x="0" y="0"/>
+                      <a:ext cx="5731510" cy="1687830"/>
+                    </a:xfrm>
+                    <a:prstGeom prst="rect">
+                      <a:avLst/>
+                    </a:prstGeom>
+                  </pic:spPr>
+                </pic:pic>
+              </a:graphicData>
+            </a:graphic>
+          </wp:inline>
+        </w:drawing>
+      </w:r>
+    </w:p>
+    <w:p>
+      <w:pPr>
+        <w:rPr>
+          <w:rFonts w:ascii="Times New Roman" w:hAnsi="Times New Roman" w:cs="Times New Roman"/>
+          <w:sz w:val="28"/>
+          <w:szCs w:val="28"/>
+        </w:rPr>
+      </w:pPr>
+    </w:p>
+    <w:p>
+      <w:pPr>
+        <w:rPr>
+          <w:rFonts w:ascii="Times New Roman" w:hAnsi="Times New Roman" w:cs="Times New Roman"/>
+          <w:sz w:val="28"/>
+          <w:szCs w:val="28"/>
+        </w:rPr>
+      </w:pPr>
+      <w:r>
+        <w:rPr>
+          <w:rFonts w:ascii="Times New Roman" w:hAnsi="Times New Roman" w:cs="Times New Roman"/>
+          <w:sz w:val="28"/>
+          <w:szCs w:val="28"/>
+        </w:rPr>
+        <w:lastRenderedPageBreak/>
+        <w:drawing>
+          <wp:inline distT="0" distB="0" distL="0" distR="0" wp14:anchorId="72D103BA" wp14:editId="6DE610D2">
+            <wp:extent cx="5731510" cy="3219450"/>
+            <wp:effectExtent l="0" t="0" r="2540" b="0"/>
+            <wp:docPr id="2008172975" name="Picture 1"/>
+            <wp:cNvGraphicFramePr>
+              <a:graphicFrameLocks xmlns:a="http://schemas.openxmlformats.org/drawingml/2006/main" noChangeAspect="1"/>
+            </wp:cNvGraphicFramePr>
+            <a:graphic xmlns:a="http://schemas.openxmlformats.org/drawingml/2006/main">
+              <a:graphicData uri="http://schemas.openxmlformats.org/drawingml/2006/picture">
+                <pic:pic xmlns:pic="http://schemas.openxmlformats.org/drawingml/2006/picture">
+                  <pic:nvPicPr>
+                    <pic:cNvPr id="2008172975" name=""/>
+                    <pic:cNvPicPr/>
+                  </pic:nvPicPr>
+                  <pic:blipFill>
+                    <a:blip r:embed="rId50"/>
+                    <a:stretch>
+                      <a:fillRect/>
+                    </a:stretch>
+                  </pic:blipFill>
+                  <pic:spPr>
+                    <a:xfrm>
+                      <a:off x="0" y="0"/>
+                      <a:ext cx="5731510" cy="3219450"/>
+                    </a:xfrm>
+                    <a:prstGeom prst="rect">
+                      <a:avLst/>
+                    </a:prstGeom>
+                  </pic:spPr>
+                </pic:pic>
+              </a:graphicData>
+            </a:graphic>
+          </wp:inline>
+        </w:drawing>
+      </w:r>
+      <w:r>
+        <w:rPr>
+          <w:noProof/>
+        </w:rPr>
+        <w:t xml:space="preserve"> </w:t>
+      </w:r>
+      <w:r>
+        <w:rPr>
+          <w:rFonts w:ascii="Times New Roman" w:hAnsi="Times New Roman" w:cs="Times New Roman"/>
+          <w:sz w:val="28"/>
+          <w:szCs w:val="28"/>
+        </w:rPr>
+        <w:lastRenderedPageBreak/>
+        <w:drawing>
+          <wp:inline distT="0" distB="0" distL="0" distR="0" wp14:anchorId="103B98FA" wp14:editId="59687900">
+            <wp:extent cx="5687219" cy="6658904"/>
+            <wp:effectExtent l="0" t="0" r="8890" b="8890"/>
+            <wp:docPr id="1904705500" name="Picture 1"/>
+            <wp:cNvGraphicFramePr>
+              <a:graphicFrameLocks xmlns:a="http://schemas.openxmlformats.org/drawingml/2006/main" noChangeAspect="1"/>
+            </wp:cNvGraphicFramePr>
+            <a:graphic xmlns:a="http://schemas.openxmlformats.org/drawingml/2006/main">
+              <a:graphicData uri="http://schemas.openxmlformats.org/drawingml/2006/picture">
+                <pic:pic xmlns:pic="http://schemas.openxmlformats.org/drawingml/2006/picture">
+                  <pic:nvPicPr>
+                    <pic:cNvPr id="1904705500" name=""/>
+                    <pic:cNvPicPr/>
+                  </pic:nvPicPr>
+                  <pic:blipFill>
+                    <a:blip r:embed="rId51"/>
+                    <a:stretch>
+                      <a:fillRect/>
+                    </a:stretch>
+                  </pic:blipFill>
+                  <pic:spPr>
+                    <a:xfrm>
+                      <a:off x="0" y="0"/>
+                      <a:ext cx="5687219" cy="6658904"/>
+                    </a:xfrm>
+                    <a:prstGeom prst="rect">
+                      <a:avLst/>
+                    </a:prstGeom>
+                  </pic:spPr>
+                </pic:pic>
+              </a:graphicData>
+            </a:graphic>
+          </wp:inline>
+        </w:drawing>
+      </w:r>
+    </w:p>
+    <w:p>
+      <w:pPr>
+        <w:rPr>
+          <w:rFonts w:ascii="Times New Roman" w:hAnsi="Times New Roman" w:cs="Times New Roman"/>
+          <w:sz w:val="28"/>
+          <w:szCs w:val="28"/>
+        </w:rPr>
+      </w:pPr>
+    </w:p>
+    <w:p>
+      <w:pPr>
+        <w:rPr>
+          <w:rFonts w:ascii="Times New Roman" w:hAnsi="Times New Roman" w:cs="Times New Roman"/>
+          <w:sz w:val="28"/>
+          <w:szCs w:val="28"/>
+        </w:rPr>
+      </w:pPr>
+      <w:r>
+        <w:rPr>
+          <w:rFonts w:ascii="Times New Roman" w:hAnsi="Times New Roman" w:cs="Times New Roman"/>
+          <w:sz w:val="28"/>
+          <w:szCs w:val="28"/>
+        </w:rPr>
+        <w:drawing>
+          <wp:inline distT="0" distB="0" distL="0" distR="0" wp14:anchorId="2B4D36A0" wp14:editId="6AA11619">
+            <wp:extent cx="5731510" cy="1570355"/>
+            <wp:effectExtent l="0" t="0" r="2540" b="0"/>
+            <wp:docPr id="991972933" name="Picture 1"/>
+            <wp:cNvGraphicFramePr>
+              <a:graphicFrameLocks xmlns:a="http://schemas.openxmlformats.org/drawingml/2006/main" noChangeAspect="1"/>
+            </wp:cNvGraphicFramePr>
+            <a:graphic xmlns:a="http://schemas.openxmlformats.org/drawingml/2006/main">
+              <a:graphicData uri="http://schemas.openxmlformats.org/drawingml/2006/picture">
+                <pic:pic xmlns:pic="http://schemas.openxmlformats.org/drawingml/2006/picture">
+                  <pic:nvPicPr>
+                    <pic:cNvPr id="991972933" name=""/>
+                    <pic:cNvPicPr/>
+                  </pic:nvPicPr>
+                  <pic:blipFill>
+                    <a:blip r:embed="rId52"/>
+                    <a:stretch>
+                      <a:fillRect/>
+                    </a:stretch>
+                  </pic:blipFill>
+                  <pic:spPr>
+                    <a:xfrm>
+                      <a:off x="0" y="0"/>
+                      <a:ext cx="5731510" cy="1570355"/>
+                    </a:xfrm>
+                    <a:prstGeom prst="rect">
+                      <a:avLst/>
+                    </a:prstGeom>
+                  </pic:spPr>
+                </pic:pic>
+              </a:graphicData>
+            </a:graphic>
+          </wp:inline>
+        </w:drawing>
+      </w:r>
+    </w:p>
+    <w:p>
+      <w:pPr>
+        <w:rPr>
+          <w:rFonts w:ascii="Times New Roman" w:hAnsi="Times New Roman" w:cs="Times New Roman"/>
+          <w:sz w:val="28"/>
+          <w:szCs w:val="28"/>
+        </w:rPr>
+      </w:pPr>
+    </w:p>
+    <w:p>
+      <w:pPr>
+        <w:rPr>
+          <w:rFonts w:ascii="Times New Roman" w:hAnsi="Times New Roman" w:cs="Times New Roman"/>
+          <w:sz w:val="28"/>
+          <w:szCs w:val="28"/>
+        </w:rPr>
+      </w:pPr>
+      <w:r>
+        <w:rPr>
+          <w:rFonts w:ascii="Times New Roman" w:hAnsi="Times New Roman" w:cs="Times New Roman"/>
+          <w:sz w:val="28"/>
+          <w:szCs w:val="28"/>
+        </w:rPr>
+        <w:drawing>
+          <wp:inline distT="0" distB="0" distL="0" distR="0" wp14:anchorId="3B76A576" wp14:editId="3D70A61D">
+            <wp:extent cx="5731510" cy="1449070"/>
+            <wp:effectExtent l="0" t="0" r="2540" b="0"/>
+            <wp:docPr id="1656952619" name="Picture 1"/>
+            <wp:cNvGraphicFramePr>
+              <a:graphicFrameLocks xmlns:a="http://schemas.openxmlformats.org/drawingml/2006/main" noChangeAspect="1"/>
+            </wp:cNvGraphicFramePr>
+            <a:graphic xmlns:a="http://schemas.openxmlformats.org/drawingml/2006/main">
+              <a:graphicData uri="http://schemas.openxmlformats.org/drawingml/2006/picture">
+                <pic:pic xmlns:pic="http://schemas.openxmlformats.org/drawingml/2006/picture">
+                  <pic:nvPicPr>
+                    <pic:cNvPr id="1656952619" name=""/>
+                    <pic:cNvPicPr/>
+                  </pic:nvPicPr>
+                  <pic:blipFill>
+                    <a:blip r:embed="rId53"/>
+                    <a:stretch>
+                      <a:fillRect/>
+                    </a:stretch>
+                  </pic:blipFill>
+                  <pic:spPr>
+                    <a:xfrm>
+                      <a:off x="0" y="0"/>
+                      <a:ext cx="5731510" cy="1449070"/>
+                    </a:xfrm>
+                    <a:prstGeom prst="rect">
+                      <a:avLst/>
+                    </a:prstGeom>
+                  </pic:spPr>
+                </pic:pic>
+              </a:graphicData>
+            </a:graphic>
+          </wp:inline>
+        </w:drawing>
+      </w:r>
+    </w:p>
+    <w:p>
+      <w:pPr>
+        <w:rPr>
+          <w:rFonts w:ascii="Times New Roman" w:hAnsi="Times New Roman" w:cs="Times New Roman"/>
+          <w:sz w:val="28"/>
+          <w:szCs w:val="28"/>
+        </w:rPr>
+      </w:pPr>
+    </w:p>
+    <w:p>
+      <w:pPr>
+        <w:rPr>
+          <w:rFonts w:ascii="Times New Roman" w:hAnsi="Times New Roman" w:cs="Times New Roman"/>
+          <w:sz w:val="28"/>
+          <w:szCs w:val="28"/>
+        </w:rPr>
+      </w:pPr>
+      <w:r>
+        <w:rPr>
+          <w:rFonts w:ascii="Times New Roman" w:hAnsi="Times New Roman" w:cs="Times New Roman"/>
+          <w:sz w:val="28"/>
+          <w:szCs w:val="28"/>
+        </w:rPr>
+        <w:drawing>
+          <wp:inline distT="0" distB="0" distL="0" distR="0" wp14:anchorId="4AB8A207" wp14:editId="32915362">
+            <wp:extent cx="5731510" cy="2169795"/>
+            <wp:effectExtent l="0" t="0" r="2540" b="1905"/>
+            <wp:docPr id="727190139" name="Picture 1"/>
+            <wp:cNvGraphicFramePr>
+              <a:graphicFrameLocks xmlns:a="http://schemas.openxmlformats.org/drawingml/2006/main" noChangeAspect="1"/>
+            </wp:cNvGraphicFramePr>
+            <a:graphic xmlns:a="http://schemas.openxmlformats.org/drawingml/2006/main">
+              <a:graphicData uri="http://schemas.openxmlformats.org/drawingml/2006/picture">
+                <pic:pic xmlns:pic="http://schemas.openxmlformats.org/drawingml/2006/picture">
+                  <pic:nvPicPr>
+                    <pic:cNvPr id="727190139" name=""/>
+                    <pic:cNvPicPr/>
+                  </pic:nvPicPr>
+                  <pic:blipFill>
+                    <a:blip r:embed="rId54"/>
+                    <a:stretch>
+                      <a:fillRect/>
+                    </a:stretch>
+                  </pic:blipFill>
+                  <pic:spPr>
+                    <a:xfrm>
+                      <a:off x="0" y="0"/>
+                      <a:ext cx="5731510" cy="2169795"/>
+                    </a:xfrm>
+                    <a:prstGeom prst="rect">
+                      <a:avLst/>
+                    </a:prstGeom>
+                  </pic:spPr>
+                </pic:pic>
+              </a:graphicData>
+            </a:graphic>
+          </wp:inline>
+        </w:drawing>
+      </w:r>
     </w:p>
     <w:sectPr>
       <w:pgSz w:w="11906" w:h="16838"/>
@@ -6790,6 +9647,155 @@
     </w:lvl>
   </w:abstractNum>
   <w:abstractNum w:abstractNumId="2" w15:restartNumberingAfterBreak="0">
+    <w:nsid w:val="19E7747B"/>
+    <w:multiLevelType w:val="multilevel"/>
+    <w:tmpl w:val="D1DEECF6"/>
+    <w:lvl w:ilvl="0">
+      <w:start w:val="1"/>
+      <w:numFmt w:val="bullet"/>
+      <w:lvlText w:val=""/>
+      <w:lvlJc w:val="left"/>
+      <w:pPr>
+        <w:tabs>
+          <w:tab w:val="num" w:pos="720"/>
+        </w:tabs>
+        <w:ind w:left="720" w:hanging="360"/>
+      </w:pPr>
+      <w:rPr>
+        <w:rFonts w:ascii="Symbol" w:hAnsi="Symbol" w:hint="default"/>
+        <w:sz w:val="20"/>
+      </w:rPr>
+    </w:lvl>
+    <w:lvl w:ilvl="1" w:tentative="1">
+      <w:start w:val="1"/>
+      <w:numFmt w:val="bullet"/>
+      <w:lvlText w:val="o"/>
+      <w:lvlJc w:val="left"/>
+      <w:pPr>
+        <w:tabs>
+          <w:tab w:val="num" w:pos="1440"/>
+        </w:tabs>
+        <w:ind w:left="1440" w:hanging="360"/>
+      </w:pPr>
+      <w:rPr>
+        <w:rFonts w:ascii="Courier New" w:hAnsi="Courier New" w:hint="default"/>
+        <w:sz w:val="20"/>
+      </w:rPr>
+    </w:lvl>
+    <w:lvl w:ilvl="2" w:tentative="1">
+      <w:start w:val="1"/>
+      <w:numFmt w:val="bullet"/>
+      <w:lvlText w:val=""/>
+      <w:lvlJc w:val="left"/>
+      <w:pPr>
+        <w:tabs>
+          <w:tab w:val="num" w:pos="2160"/>
+        </w:tabs>
+        <w:ind w:left="2160" w:hanging="360"/>
+      </w:pPr>
+      <w:rPr>
+        <w:rFonts w:ascii="Wingdings" w:hAnsi="Wingdings" w:hint="default"/>
+        <w:sz w:val="20"/>
+      </w:rPr>
+    </w:lvl>
+    <w:lvl w:ilvl="3" w:tentative="1">
+      <w:start w:val="1"/>
+      <w:numFmt w:val="bullet"/>
+      <w:lvlText w:val=""/>
+      <w:lvlJc w:val="left"/>
+      <w:pPr>
+        <w:tabs>
+          <w:tab w:val="num" w:pos="2880"/>
+        </w:tabs>
+        <w:ind w:left="2880" w:hanging="360"/>
+      </w:pPr>
+      <w:rPr>
+        <w:rFonts w:ascii="Wingdings" w:hAnsi="Wingdings" w:hint="default"/>
+        <w:sz w:val="20"/>
+      </w:rPr>
+    </w:lvl>
+    <w:lvl w:ilvl="4" w:tentative="1">
+      <w:start w:val="1"/>
+      <w:numFmt w:val="bullet"/>
+      <w:lvlText w:val=""/>
+      <w:lvlJc w:val="left"/>
+      <w:pPr>
+        <w:tabs>
+          <w:tab w:val="num" w:pos="3600"/>
+        </w:tabs>
+        <w:ind w:left="3600" w:hanging="360"/>
+      </w:pPr>
+      <w:rPr>
+        <w:rFonts w:ascii="Wingdings" w:hAnsi="Wingdings" w:hint="default"/>
+        <w:sz w:val="20"/>
+      </w:rPr>
+    </w:lvl>
+    <w:lvl w:ilvl="5" w:tentative="1">
+      <w:start w:val="1"/>
+      <w:numFmt w:val="bullet"/>
+      <w:lvlText w:val=""/>
+      <w:lvlJc w:val="left"/>
+      <w:pPr>
+        <w:tabs>
+          <w:tab w:val="num" w:pos="4320"/>
+        </w:tabs>
+        <w:ind w:left="4320" w:hanging="360"/>
+      </w:pPr>
+      <w:rPr>
+        <w:rFonts w:ascii="Wingdings" w:hAnsi="Wingdings" w:hint="default"/>
+        <w:sz w:val="20"/>
+      </w:rPr>
+    </w:lvl>
+    <w:lvl w:ilvl="6" w:tentative="1">
+      <w:start w:val="1"/>
+      <w:numFmt w:val="bullet"/>
+      <w:lvlText w:val=""/>
+      <w:lvlJc w:val="left"/>
+      <w:pPr>
+        <w:tabs>
+          <w:tab w:val="num" w:pos="5040"/>
+        </w:tabs>
+        <w:ind w:left="5040" w:hanging="360"/>
+      </w:pPr>
+      <w:rPr>
+        <w:rFonts w:ascii="Wingdings" w:hAnsi="Wingdings" w:hint="default"/>
+        <w:sz w:val="20"/>
+      </w:rPr>
+    </w:lvl>
+    <w:lvl w:ilvl="7" w:tentative="1">
+      <w:start w:val="1"/>
+      <w:numFmt w:val="bullet"/>
+      <w:lvlText w:val=""/>
+      <w:lvlJc w:val="left"/>
+      <w:pPr>
+        <w:tabs>
+          <w:tab w:val="num" w:pos="5760"/>
+        </w:tabs>
+        <w:ind w:left="5760" w:hanging="360"/>
+      </w:pPr>
+      <w:rPr>
+        <w:rFonts w:ascii="Wingdings" w:hAnsi="Wingdings" w:hint="default"/>
+        <w:sz w:val="20"/>
+      </w:rPr>
+    </w:lvl>
+    <w:lvl w:ilvl="8" w:tentative="1">
+      <w:start w:val="1"/>
+      <w:numFmt w:val="bullet"/>
+      <w:lvlText w:val=""/>
+      <w:lvlJc w:val="left"/>
+      <w:pPr>
+        <w:tabs>
+          <w:tab w:val="num" w:pos="6480"/>
+        </w:tabs>
+        <w:ind w:left="6480" w:hanging="360"/>
+      </w:pPr>
+      <w:rPr>
+        <w:rFonts w:ascii="Wingdings" w:hAnsi="Wingdings" w:hint="default"/>
+        <w:sz w:val="20"/>
+      </w:rPr>
+    </w:lvl>
+  </w:abstractNum>
+  <w:abstractNum w:abstractNumId="3" w15:restartNumberingAfterBreak="0">
     <w:nsid w:val="1A317048"/>
     <w:multiLevelType w:val="multilevel"/>
     <w:tmpl w:val="B1045BA8"/>
@@ -6906,7 +9912,7 @@
       </w:pPr>
     </w:lvl>
   </w:abstractNum>
-  <w:abstractNum w:abstractNumId="3" w15:restartNumberingAfterBreak="0">
+  <w:abstractNum w:abstractNumId="4" w15:restartNumberingAfterBreak="0">
     <w:nsid w:val="24ED40FB"/>
     <w:multiLevelType w:val="multilevel"/>
     <w:tmpl w:val="25766CB4"/>
@@ -7023,10 +10029,10 @@
       </w:pPr>
     </w:lvl>
   </w:abstractNum>
-  <w:abstractNum w:abstractNumId="4" w15:restartNumberingAfterBreak="0">
-    <w:nsid w:val="495F143F"/>
+  <w:abstractNum w:abstractNumId="5" w15:restartNumberingAfterBreak="0">
+    <w:nsid w:val="41EF3761"/>
     <w:multiLevelType w:val="multilevel"/>
-    <w:tmpl w:val="B3488300"/>
+    <w:tmpl w:val="6FC41AB6"/>
     <w:lvl w:ilvl="0">
       <w:start w:val="1"/>
       <w:numFmt w:val="bullet"/>
@@ -7172,7 +10178,156 @@
       </w:rPr>
     </w:lvl>
   </w:abstractNum>
-  <w:abstractNum w:abstractNumId="5" w15:restartNumberingAfterBreak="0">
+  <w:abstractNum w:abstractNumId="6" w15:restartNumberingAfterBreak="0">
+    <w:nsid w:val="495F143F"/>
+    <w:multiLevelType w:val="multilevel"/>
+    <w:tmpl w:val="B3488300"/>
+    <w:lvl w:ilvl="0">
+      <w:start w:val="1"/>
+      <w:numFmt w:val="bullet"/>
+      <w:lvlText w:val=""/>
+      <w:lvlJc w:val="left"/>
+      <w:pPr>
+        <w:tabs>
+          <w:tab w:val="num" w:pos="720"/>
+        </w:tabs>
+        <w:ind w:left="720" w:hanging="360"/>
+      </w:pPr>
+      <w:rPr>
+        <w:rFonts w:ascii="Symbol" w:hAnsi="Symbol" w:hint="default"/>
+        <w:sz w:val="20"/>
+      </w:rPr>
+    </w:lvl>
+    <w:lvl w:ilvl="1" w:tentative="1">
+      <w:start w:val="1"/>
+      <w:numFmt w:val="bullet"/>
+      <w:lvlText w:val="o"/>
+      <w:lvlJc w:val="left"/>
+      <w:pPr>
+        <w:tabs>
+          <w:tab w:val="num" w:pos="1440"/>
+        </w:tabs>
+        <w:ind w:left="1440" w:hanging="360"/>
+      </w:pPr>
+      <w:rPr>
+        <w:rFonts w:ascii="Courier New" w:hAnsi="Courier New" w:hint="default"/>
+        <w:sz w:val="20"/>
+      </w:rPr>
+    </w:lvl>
+    <w:lvl w:ilvl="2" w:tentative="1">
+      <w:start w:val="1"/>
+      <w:numFmt w:val="bullet"/>
+      <w:lvlText w:val=""/>
+      <w:lvlJc w:val="left"/>
+      <w:pPr>
+        <w:tabs>
+          <w:tab w:val="num" w:pos="2160"/>
+        </w:tabs>
+        <w:ind w:left="2160" w:hanging="360"/>
+      </w:pPr>
+      <w:rPr>
+        <w:rFonts w:ascii="Wingdings" w:hAnsi="Wingdings" w:hint="default"/>
+        <w:sz w:val="20"/>
+      </w:rPr>
+    </w:lvl>
+    <w:lvl w:ilvl="3" w:tentative="1">
+      <w:start w:val="1"/>
+      <w:numFmt w:val="bullet"/>
+      <w:lvlText w:val=""/>
+      <w:lvlJc w:val="left"/>
+      <w:pPr>
+        <w:tabs>
+          <w:tab w:val="num" w:pos="2880"/>
+        </w:tabs>
+        <w:ind w:left="2880" w:hanging="360"/>
+      </w:pPr>
+      <w:rPr>
+        <w:rFonts w:ascii="Wingdings" w:hAnsi="Wingdings" w:hint="default"/>
+        <w:sz w:val="20"/>
+      </w:rPr>
+    </w:lvl>
+    <w:lvl w:ilvl="4" w:tentative="1">
+      <w:start w:val="1"/>
+      <w:numFmt w:val="bullet"/>
+      <w:lvlText w:val=""/>
+      <w:lvlJc w:val="left"/>
+      <w:pPr>
+        <w:tabs>
+          <w:tab w:val="num" w:pos="3600"/>
+        </w:tabs>
+        <w:ind w:left="3600" w:hanging="360"/>
+      </w:pPr>
+      <w:rPr>
+        <w:rFonts w:ascii="Wingdings" w:hAnsi="Wingdings" w:hint="default"/>
+        <w:sz w:val="20"/>
+      </w:rPr>
+    </w:lvl>
+    <w:lvl w:ilvl="5" w:tentative="1">
+      <w:start w:val="1"/>
+      <w:numFmt w:val="bullet"/>
+      <w:lvlText w:val=""/>
+      <w:lvlJc w:val="left"/>
+      <w:pPr>
+        <w:tabs>
+          <w:tab w:val="num" w:pos="4320"/>
+        </w:tabs>
+        <w:ind w:left="4320" w:hanging="360"/>
+      </w:pPr>
+      <w:rPr>
+        <w:rFonts w:ascii="Wingdings" w:hAnsi="Wingdings" w:hint="default"/>
+        <w:sz w:val="20"/>
+      </w:rPr>
+    </w:lvl>
+    <w:lvl w:ilvl="6" w:tentative="1">
+      <w:start w:val="1"/>
+      <w:numFmt w:val="bullet"/>
+      <w:lvlText w:val=""/>
+      <w:lvlJc w:val="left"/>
+      <w:pPr>
+        <w:tabs>
+          <w:tab w:val="num" w:pos="5040"/>
+        </w:tabs>
+        <w:ind w:left="5040" w:hanging="360"/>
+      </w:pPr>
+      <w:rPr>
+        <w:rFonts w:ascii="Wingdings" w:hAnsi="Wingdings" w:hint="default"/>
+        <w:sz w:val="20"/>
+      </w:rPr>
+    </w:lvl>
+    <w:lvl w:ilvl="7" w:tentative="1">
+      <w:start w:val="1"/>
+      <w:numFmt w:val="bullet"/>
+      <w:lvlText w:val=""/>
+      <w:lvlJc w:val="left"/>
+      <w:pPr>
+        <w:tabs>
+          <w:tab w:val="num" w:pos="5760"/>
+        </w:tabs>
+        <w:ind w:left="5760" w:hanging="360"/>
+      </w:pPr>
+      <w:rPr>
+        <w:rFonts w:ascii="Wingdings" w:hAnsi="Wingdings" w:hint="default"/>
+        <w:sz w:val="20"/>
+      </w:rPr>
+    </w:lvl>
+    <w:lvl w:ilvl="8" w:tentative="1">
+      <w:start w:val="1"/>
+      <w:numFmt w:val="bullet"/>
+      <w:lvlText w:val=""/>
+      <w:lvlJc w:val="left"/>
+      <w:pPr>
+        <w:tabs>
+          <w:tab w:val="num" w:pos="6480"/>
+        </w:tabs>
+        <w:ind w:left="6480" w:hanging="360"/>
+      </w:pPr>
+      <w:rPr>
+        <w:rFonts w:ascii="Wingdings" w:hAnsi="Wingdings" w:hint="default"/>
+        <w:sz w:val="20"/>
+      </w:rPr>
+    </w:lvl>
+  </w:abstractNum>
+  <w:abstractNum w:abstractNumId="7" w15:restartNumberingAfterBreak="0">
     <w:nsid w:val="68D57648"/>
     <w:multiLevelType w:val="multilevel"/>
     <w:tmpl w:val="D5909336"/>
@@ -7289,7 +10444,7 @@
       </w:pPr>
     </w:lvl>
   </w:abstractNum>
-  <w:abstractNum w:abstractNumId="6" w15:restartNumberingAfterBreak="0">
+  <w:abstractNum w:abstractNumId="8" w15:restartNumberingAfterBreak="0">
     <w:nsid w:val="74AD57F6"/>
     <w:multiLevelType w:val="multilevel"/>
     <w:tmpl w:val="860AB992"/>
@@ -7439,16 +10594,16 @@
     </w:lvl>
   </w:abstractNum>
   <w:num w:numId="1" w16cid:durableId="1734549663">
-    <w:abstractNumId w:val="6"/>
+    <w:abstractNumId w:val="8"/>
   </w:num>
   <w:num w:numId="2" w16cid:durableId="314258610">
-    <w:abstractNumId w:val="5"/>
+    <w:abstractNumId w:val="7"/>
   </w:num>
   <w:num w:numId="3" w16cid:durableId="1175337330">
-    <w:abstractNumId w:val="3"/>
+    <w:abstractNumId w:val="4"/>
   </w:num>
   <w:num w:numId="4" w16cid:durableId="589433487">
-    <w:abstractNumId w:val="6"/>
+    <w:abstractNumId w:val="8"/>
     <w:lvlOverride w:ilvl="0"/>
     <w:lvlOverride w:ilvl="1"/>
     <w:lvlOverride w:ilvl="2"/>
@@ -7460,16 +10615,22 @@
     <w:lvlOverride w:ilvl="8"/>
   </w:num>
   <w:num w:numId="5" w16cid:durableId="1694578272">
-    <w:abstractNumId w:val="2"/>
+    <w:abstractNumId w:val="3"/>
   </w:num>
   <w:num w:numId="6" w16cid:durableId="2094861085">
-    <w:abstractNumId w:val="4"/>
+    <w:abstractNumId w:val="6"/>
   </w:num>
   <w:num w:numId="7" w16cid:durableId="1897888483">
     <w:abstractNumId w:val="0"/>
   </w:num>
   <w:num w:numId="8" w16cid:durableId="1858426091">
     <w:abstractNumId w:val="1"/>
+  </w:num>
+  <w:num w:numId="9" w16cid:durableId="659504046">
+    <w:abstractNumId w:val="2"/>
+  </w:num>
+  <w:num w:numId="10" w16cid:durableId="405808681">
+    <w:abstractNumId w:val="5"/>
   </w:num>
 </w:numbering>
 </file>

</xml_diff>